<commit_message>
uploading new files 1 year completion
</commit_message>
<xml_diff>
--- a/assets/Abhishek_Mhaiskar_680823.docx
+++ b/assets/Abhishek_Mhaiskar_680823.docx
@@ -132,44 +132,24 @@
               </w:rPr>
               <w:t>Abhishek Mhaiskar</w:t>
             </w:r>
-            <w:r>
-              <w:rPr>
-                <w:color w:val="auto"/>
-              </w:rPr>
-              <w:t>/</w:t>
-            </w:r>
-            <w:r>
-              <w:rPr>
-                <w:color w:val="auto"/>
-                <w:sz w:val="26"/>
-                <w:szCs w:val="26"/>
-              </w:rPr>
-              <w:t>680823</w:t>
-            </w:r>
-          </w:p>
-          <w:p>
-            <w:pPr>
-              <w:rPr>
-                <w:b/>
-                <w:sz w:val="25"/>
-                <w:szCs w:val="25"/>
-              </w:rPr>
-            </w:pPr>
-            <w:r>
-              <w:rPr>
-                <w:b/>
-                <w:sz w:val="25"/>
-                <w:szCs w:val="25"/>
+          </w:p>
+          <w:p>
+            <w:pPr>
+              <w:rPr>
+                <w:i/>
+              </w:rPr>
+            </w:pPr>
+            <w:r>
+              <w:rPr>
+                <w:i/>
               </w:rPr>
               <w:t>P</w:t>
             </w:r>
             <w:r>
               <w:rPr>
-                <w:b/>
-                <w:sz w:val="25"/>
-                <w:szCs w:val="25"/>
-              </w:rPr>
-              <w:t>rogrammer Analyst Trainee</w:t>
+                <w:i/>
+              </w:rPr>
+              <w:t>rogrammer Analyst</w:t>
             </w:r>
           </w:p>
           <w:p>
@@ -242,6 +222,13 @@
               </w:rPr>
               <w:t xml:space="preserve"> Developer</w:t>
             </w:r>
+            <w:r>
+              <w:rPr>
+                <w:b w:val="0"/>
+                <w:color w:val="auto"/>
+              </w:rPr>
+              <w:t>,</w:t>
+            </w:r>
           </w:p>
         </w:tc>
         <w:tc>
@@ -263,28 +250,21 @@
                 <w:b w:val="0"/>
                 <w:color w:val="auto"/>
               </w:rPr>
-              <w:t>9</w:t>
+              <w:t xml:space="preserve">Experience -: </w:t>
             </w:r>
             <w:r>
               <w:rPr>
                 <w:b w:val="0"/>
                 <w:color w:val="auto"/>
               </w:rPr>
-              <w:t>+</w:t>
+              <w:t>1 Year</w:t>
             </w:r>
             <w:r>
               <w:rPr>
                 <w:b w:val="0"/>
                 <w:color w:val="auto"/>
               </w:rPr>
-              <w:t xml:space="preserve"> month</w:t>
-            </w:r>
-            <w:r>
-              <w:rPr>
-                <w:b w:val="0"/>
-                <w:color w:val="auto"/>
-              </w:rPr>
-              <w:t>s</w:t>
+              <w:t>+</w:t>
             </w:r>
           </w:p>
         </w:tc>
@@ -373,6 +353,71 @@
     </w:tbl>
     <w:p/>
     <w:p>
+      <w:r>
+        <w:rPr>
+          <w:b/>
+          <w:noProof/>
+          <w:color w:val="4F81BD" w:themeColor="accent1"/>
+        </w:rPr>
+        <mc:AlternateContent>
+          <mc:Choice Requires="wps">
+            <w:drawing>
+              <wp:anchor distT="0" distB="0" distL="114300" distR="114300" simplePos="0" relativeHeight="251669504" behindDoc="0" locked="0" layoutInCell="1" allowOverlap="1" wp14:anchorId="60DF5C0D" wp14:editId="73DB56C1">
+                <wp:simplePos x="0" y="0"/>
+                <wp:positionH relativeFrom="margin">
+                  <wp:align>center</wp:align>
+                </wp:positionH>
+                <wp:positionV relativeFrom="paragraph">
+                  <wp:posOffset>6730365</wp:posOffset>
+                </wp:positionV>
+                <wp:extent cx="6553200" cy="19050"/>
+                <wp:effectExtent l="0" t="0" r="19050" b="19050"/>
+                <wp:wrapNone/>
+                <wp:docPr id="8" name="Straight Connector 8"/>
+                <wp:cNvGraphicFramePr/>
+                <a:graphic xmlns:a="http://schemas.openxmlformats.org/drawingml/2006/main">
+                  <a:graphicData uri="http://schemas.microsoft.com/office/word/2010/wordprocessingShape">
+                    <wps:wsp>
+                      <wps:cNvCnPr/>
+                      <wps:spPr>
+                        <a:xfrm flipV="1">
+                          <a:off x="0" y="0"/>
+                          <a:ext cx="6553200" cy="19050"/>
+                        </a:xfrm>
+                        <a:prstGeom prst="line">
+                          <a:avLst/>
+                        </a:prstGeom>
+                      </wps:spPr>
+                      <wps:style>
+                        <a:lnRef idx="1">
+                          <a:schemeClr val="dk1"/>
+                        </a:lnRef>
+                        <a:fillRef idx="0">
+                          <a:schemeClr val="dk1"/>
+                        </a:fillRef>
+                        <a:effectRef idx="0">
+                          <a:schemeClr val="dk1"/>
+                        </a:effectRef>
+                        <a:fontRef idx="minor">
+                          <a:schemeClr val="tx1"/>
+                        </a:fontRef>
+                      </wps:style>
+                      <wps:bodyPr/>
+                    </wps:wsp>
+                  </a:graphicData>
+                </a:graphic>
+              </wp:anchor>
+            </w:drawing>
+          </mc:Choice>
+          <mc:Fallback>
+            <w:pict>
+              <v:line w14:anchorId="35575EFB" id="Straight Connector 8" o:spid="_x0000_s1026" style="position:absolute;flip:y;z-index:251669504;visibility:visible;mso-wrap-style:square;mso-wrap-distance-left:9pt;mso-wrap-distance-top:0;mso-wrap-distance-right:9pt;mso-wrap-distance-bottom:0;mso-position-horizontal:center;mso-position-horizontal-relative:margin;mso-position-vertical:absolute;mso-position-vertical-relative:text" from="0,529.95pt" to="516pt,531.45pt" o:gfxdata="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" strokecolor="black [3040]">
+                <w10:wrap anchorx="margin"/>
+              </v:line>
+            </w:pict>
+          </mc:Fallback>
+        </mc:AlternateContent>
+      </w:r>
       <w:r>
         <w:rPr>
           <w:noProof/>
@@ -455,7 +500,7 @@
           </mc:Choice>
           <mc:Fallback>
             <w:pict>
-              <v:rect w14:anchorId="030D92D4" id="Rectangle 10" o:spid="_x0000_s1026" style="position:absolute;margin-left:-27.6pt;margin-top:.15pt;width:518.25pt;height:2.15pt;z-index:-251658752;visibility:visible;mso-wrap-style:square;mso-width-percent:0;mso-height-percent:0;mso-wrap-distance-left:9pt;mso-wrap-distance-top:0;mso-wrap-distance-right:9pt;mso-wrap-distance-bottom:0;mso-position-horizontal:absolute;mso-position-horizontal-relative:text;mso-position-vertical:absolute;mso-position-vertical-relative:text;mso-width-percent:0;mso-height-percent:0;mso-width-relative:page;mso-height-relative:margin;v-text-anchor:middle" o:gfxdata="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" fillcolor="#c2d69b [1942]" stroked="f" strokeweight="2pt">
+              <v:rect w14:anchorId="071A7F57" id="Rectangle 10" o:spid="_x0000_s1026" style="position:absolute;margin-left:-27.6pt;margin-top:.15pt;width:518.25pt;height:2.15pt;z-index:-251658752;visibility:visible;mso-wrap-style:square;mso-width-percent:0;mso-height-percent:0;mso-wrap-distance-left:9pt;mso-wrap-distance-top:0;mso-wrap-distance-right:9pt;mso-wrap-distance-bottom:0;mso-position-horizontal:absolute;mso-position-horizontal-relative:text;mso-position-vertical:absolute;mso-position-vertical-relative:text;mso-width-percent:0;mso-height-percent:0;mso-width-relative:page;mso-height-relative:margin;v-text-anchor:middle" o:gfxdata="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" fillcolor="#c2d69b [1942]" stroked="f" strokeweight="2pt">
                 <v:path arrowok="t"/>
               </v:rect>
             </w:pict>
@@ -466,16 +511,8 @@
     <w:tbl>
       <w:tblPr>
         <w:tblStyle w:val="TableGrid"/>
-        <w:tblW w:w="10350" w:type="dxa"/>
+        <w:tblW w:w="10098" w:type="dxa"/>
         <w:tblInd w:w="-468" w:type="dxa"/>
-        <w:tblBorders>
-          <w:top w:val="none" w:sz="0" w:space="0" w:color="auto"/>
-          <w:left w:val="none" w:sz="0" w:space="0" w:color="auto"/>
-          <w:bottom w:val="none" w:sz="0" w:space="0" w:color="auto"/>
-          <w:right w:val="none" w:sz="0" w:space="0" w:color="auto"/>
-          <w:insideH w:val="none" w:sz="0" w:space="0" w:color="auto"/>
-          <w:insideV w:val="none" w:sz="0" w:space="0" w:color="auto"/>
-        </w:tblBorders>
         <w:tblLayout w:type="fixed"/>
         <w:tblCellMar>
           <w:top w:w="72" w:type="dxa"/>
@@ -487,7 +524,6 @@
       </w:tblPr>
       <w:tblGrid>
         <w:gridCol w:w="2358"/>
-        <w:gridCol w:w="252"/>
         <w:gridCol w:w="7740"/>
       </w:tblGrid>
       <w:tr>
@@ -498,7 +534,10 @@
           <w:tcPr>
             <w:tcW w:w="2358" w:type="dxa"/>
             <w:tcBorders>
-              <w:bottom w:val="dotted" w:sz="6" w:space="0" w:color="A6A6A6" w:themeColor="background1" w:themeShade="A6"/>
+              <w:top w:val="nil"/>
+              <w:left w:val="nil"/>
+              <w:bottom w:val="nil"/>
+              <w:right w:val="nil"/>
             </w:tcBorders>
             <w:tcMar>
               <w:top w:w="108" w:type="dxa"/>
@@ -514,6 +553,13 @@
             <w:r>
               <w:rPr>
                 <w:b/>
+                <w:noProof/>
+              </w:rPr>
+              <w:t xml:space="preserve"> </w:t>
+            </w:r>
+            <w:r>
+              <w:rPr>
+                <w:b/>
               </w:rPr>
               <w:t>Summary</w:t>
             </w:r>
@@ -521,28 +567,18 @@
         </w:tc>
         <w:tc>
           <w:tcPr>
-            <w:tcW w:w="252" w:type="dxa"/>
+            <w:tcW w:w="7740" w:type="dxa"/>
             <w:tcBorders>
-              <w:bottom w:val="dotted" w:sz="6" w:space="0" w:color="A6A6A6" w:themeColor="background1" w:themeShade="A6"/>
+              <w:top w:val="nil"/>
+              <w:left w:val="nil"/>
+              <w:bottom w:val="nil"/>
+              <w:right w:val="nil"/>
             </w:tcBorders>
             <w:tcMar>
               <w:top w:w="108" w:type="dxa"/>
               <w:bottom w:w="0" w:type="dxa"/>
             </w:tcMar>
           </w:tcPr>
-          <w:p/>
-        </w:tc>
-        <w:tc>
-          <w:tcPr>
-            <w:tcW w:w="7740" w:type="dxa"/>
-            <w:tcBorders>
-              <w:bottom w:val="dotted" w:sz="6" w:space="0" w:color="A6A6A6" w:themeColor="background1" w:themeShade="A6"/>
-            </w:tcBorders>
-            <w:tcMar>
-              <w:top w:w="108" w:type="dxa"/>
-              <w:bottom w:w="0" w:type="dxa"/>
-            </w:tcMar>
-          </w:tcPr>
           <w:p>
             <w:pPr>
               <w:pStyle w:val="BodyText"/>
@@ -559,15 +595,81 @@
                 <w:sz w:val="20"/>
                 <w:szCs w:val="20"/>
               </w:rPr>
-              <w:t xml:space="preserve">Technology has always fascinated me and I try my best to Implement my knowledge into practical life and solve the problems before me. I have strong desire and willingness </w:t>
-            </w:r>
-            <w:r>
+              <w:t>Technology has always fascinated me and I try my best to Implement my knowledge into practical life and solve the problems before me. I have strong desire and willingness to learn new things and technologies.</w:t>
+            </w:r>
+          </w:p>
+          <w:p>
+            <w:pPr>
+              <w:pStyle w:val="BodyText"/>
+              <w:spacing w:after="0" w:line="360" w:lineRule="auto"/>
               <w:rPr>
                 <w:rFonts w:ascii="Arial" w:hAnsi="Arial" w:cs="Arial"/>
                 <w:sz w:val="20"/>
                 <w:szCs w:val="20"/>
               </w:rPr>
-              <w:t>to learn new things and technologies</w:t>
+            </w:pPr>
+            <w:r>
+              <w:rPr>
+                <w:b/>
+                <w:noProof/>
+                <w:color w:val="4F81BD" w:themeColor="accent1"/>
+              </w:rPr>
+              <mc:AlternateContent>
+                <mc:Choice Requires="wps">
+                  <w:drawing>
+                    <wp:anchor distT="0" distB="0" distL="114300" distR="114300" simplePos="0" relativeHeight="251659264" behindDoc="0" locked="0" layoutInCell="1" allowOverlap="1">
+                      <wp:simplePos x="0" y="0"/>
+                      <wp:positionH relativeFrom="column">
+                        <wp:posOffset>-1541145</wp:posOffset>
+                      </wp:positionH>
+                      <wp:positionV relativeFrom="paragraph">
+                        <wp:posOffset>393700</wp:posOffset>
+                      </wp:positionV>
+                      <wp:extent cx="6553200" cy="19050"/>
+                      <wp:effectExtent l="0" t="0" r="19050" b="19050"/>
+                      <wp:wrapNone/>
+                      <wp:docPr id="1" name="Straight Connector 1"/>
+                      <wp:cNvGraphicFramePr/>
+                      <a:graphic xmlns:a="http://schemas.openxmlformats.org/drawingml/2006/main">
+                        <a:graphicData uri="http://schemas.microsoft.com/office/word/2010/wordprocessingShape">
+                          <wps:wsp>
+                            <wps:cNvCnPr/>
+                            <wps:spPr>
+                              <a:xfrm flipV="1">
+                                <a:off x="0" y="0"/>
+                                <a:ext cx="6553200" cy="19050"/>
+                              </a:xfrm>
+                              <a:prstGeom prst="line">
+                                <a:avLst/>
+                              </a:prstGeom>
+                            </wps:spPr>
+                            <wps:style>
+                              <a:lnRef idx="1">
+                                <a:schemeClr val="dk1"/>
+                              </a:lnRef>
+                              <a:fillRef idx="0">
+                                <a:schemeClr val="dk1"/>
+                              </a:fillRef>
+                              <a:effectRef idx="0">
+                                <a:schemeClr val="dk1"/>
+                              </a:effectRef>
+                              <a:fontRef idx="minor">
+                                <a:schemeClr val="tx1"/>
+                              </a:fontRef>
+                            </wps:style>
+                            <wps:bodyPr/>
+                          </wps:wsp>
+                        </a:graphicData>
+                      </a:graphic>
+                    </wp:anchor>
+                  </w:drawing>
+                </mc:Choice>
+                <mc:Fallback>
+                  <w:pict>
+                    <v:line w14:anchorId="7F066E5B" id="Straight Connector 1" o:spid="_x0000_s1026" style="position:absolute;flip:y;z-index:251659264;visibility:visible;mso-wrap-style:square;mso-wrap-distance-left:9pt;mso-wrap-distance-top:0;mso-wrap-distance-right:9pt;mso-wrap-distance-bottom:0;mso-position-horizontal:absolute;mso-position-horizontal-relative:text;mso-position-vertical:absolute;mso-position-vertical-relative:text" from="-121.35pt,31pt" to="394.65pt,32.5pt" o:gfxdata="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" strokecolor="black [3040]"/>
+                  </w:pict>
+                </mc:Fallback>
+              </mc:AlternateContent>
             </w:r>
             <w:r>
               <w:rPr>
@@ -575,26 +677,23 @@
                 <w:sz w:val="20"/>
                 <w:szCs w:val="20"/>
               </w:rPr>
-              <w:t>.</w:t>
-            </w:r>
-          </w:p>
-          <w:p>
-            <w:pPr>
-              <w:pStyle w:val="BodyText"/>
-              <w:spacing w:after="0" w:line="360" w:lineRule="auto"/>
+              <w:t>(</w:t>
+            </w:r>
+            <w:r>
               <w:rPr>
                 <w:rFonts w:ascii="Arial" w:hAnsi="Arial" w:cs="Arial"/>
                 <w:sz w:val="20"/>
                 <w:szCs w:val="20"/>
               </w:rPr>
-            </w:pPr>
+              <w:t xml:space="preserve">Angular, Spring MVC, Spring-Boot, Java, MySQL, </w:t>
+            </w:r>
             <w:r>
               <w:rPr>
                 <w:rFonts w:ascii="Arial" w:hAnsi="Arial" w:cs="Arial"/>
                 <w:sz w:val="20"/>
                 <w:szCs w:val="20"/>
               </w:rPr>
-              <w:t>(</w:t>
+              <w:t>HTML</w:t>
             </w:r>
             <w:r>
               <w:rPr>
@@ -602,7 +701,7 @@
                 <w:sz w:val="20"/>
                 <w:szCs w:val="20"/>
               </w:rPr>
-              <w:t>Java</w:t>
+              <w:t>5</w:t>
             </w:r>
             <w:r>
               <w:rPr>
@@ -610,7 +709,7 @@
                 <w:sz w:val="20"/>
                 <w:szCs w:val="20"/>
               </w:rPr>
-              <w:t>, My</w:t>
+              <w:t>,</w:t>
             </w:r>
             <w:r>
               <w:rPr>
@@ -618,7 +717,7 @@
                 <w:sz w:val="20"/>
                 <w:szCs w:val="20"/>
               </w:rPr>
-              <w:t>SQL</w:t>
+              <w:t xml:space="preserve"> GIT, SVN, Java</w:t>
             </w:r>
             <w:r>
               <w:rPr>
@@ -626,7 +725,7 @@
                 <w:sz w:val="20"/>
                 <w:szCs w:val="20"/>
               </w:rPr>
-              <w:t xml:space="preserve">, </w:t>
+              <w:t>Script</w:t>
             </w:r>
             <w:r>
               <w:rPr>
@@ -634,7 +733,7 @@
                 <w:sz w:val="20"/>
                 <w:szCs w:val="20"/>
               </w:rPr>
-              <w:t>HTML,</w:t>
+              <w:t>, CSS-Bootstrap</w:t>
             </w:r>
             <w:r>
               <w:rPr>
@@ -642,93 +741,8 @@
                 <w:sz w:val="20"/>
                 <w:szCs w:val="20"/>
               </w:rPr>
-              <w:t xml:space="preserve"> </w:t>
-            </w:r>
-            <w:proofErr w:type="spellStart"/>
-            <w:r>
-              <w:rPr>
-                <w:rFonts w:ascii="Arial" w:hAnsi="Arial" w:cs="Arial"/>
-                <w:sz w:val="20"/>
-                <w:szCs w:val="20"/>
-              </w:rPr>
-              <w:t>Git</w:t>
-            </w:r>
-            <w:proofErr w:type="spellEnd"/>
-            <w:r>
-              <w:rPr>
-                <w:rFonts w:ascii="Arial" w:hAnsi="Arial" w:cs="Arial"/>
-                <w:sz w:val="20"/>
-                <w:szCs w:val="20"/>
-              </w:rPr>
-              <w:t>, Angular5</w:t>
-            </w:r>
-            <w:r>
-              <w:rPr>
-                <w:rFonts w:ascii="Arial" w:hAnsi="Arial" w:cs="Arial"/>
-                <w:sz w:val="20"/>
-                <w:szCs w:val="20"/>
-              </w:rPr>
-              <w:t>,</w:t>
-            </w:r>
-            <w:r>
-              <w:rPr>
-                <w:rFonts w:ascii="Arial" w:hAnsi="Arial" w:cs="Arial"/>
-                <w:sz w:val="20"/>
-                <w:szCs w:val="20"/>
-              </w:rPr>
-              <w:t xml:space="preserve"> </w:t>
-            </w:r>
-            <w:r>
-              <w:rPr>
-                <w:rFonts w:ascii="Arial" w:hAnsi="Arial" w:cs="Arial"/>
-                <w:sz w:val="20"/>
-                <w:szCs w:val="20"/>
-              </w:rPr>
-              <w:t>Spring MVC,</w:t>
-            </w:r>
-            <w:r>
-              <w:rPr>
-                <w:rFonts w:ascii="Arial" w:hAnsi="Arial" w:cs="Arial"/>
-                <w:sz w:val="20"/>
-                <w:szCs w:val="20"/>
-              </w:rPr>
-              <w:t xml:space="preserve"> </w:t>
-            </w:r>
-            <w:r>
-              <w:rPr>
-                <w:rFonts w:ascii="Arial" w:hAnsi="Arial" w:cs="Arial"/>
-                <w:sz w:val="20"/>
-                <w:szCs w:val="20"/>
-              </w:rPr>
-              <w:t>Spring-Boot,</w:t>
-            </w:r>
-            <w:r>
-              <w:rPr>
-                <w:rFonts w:ascii="Arial" w:hAnsi="Arial" w:cs="Arial"/>
-                <w:sz w:val="20"/>
-                <w:szCs w:val="20"/>
-              </w:rPr>
-              <w:t xml:space="preserve"> Java Script</w:t>
-            </w:r>
-            <w:r>
-              <w:rPr>
-                <w:rFonts w:ascii="Arial" w:hAnsi="Arial" w:cs="Arial"/>
-                <w:sz w:val="20"/>
-                <w:szCs w:val="20"/>
-              </w:rPr>
               <w:t>)</w:t>
             </w:r>
-          </w:p>
-          <w:p>
-            <w:pPr>
-              <w:pStyle w:val="BodyText"/>
-              <w:spacing w:after="0" w:line="360" w:lineRule="auto"/>
-              <w:rPr>
-                <w:rFonts w:ascii="Arial" w:hAnsi="Arial" w:cs="Arial"/>
-                <w:sz w:val="20"/>
-                <w:szCs w:val="20"/>
-              </w:rPr>
-            </w:pPr>
           </w:p>
         </w:tc>
       </w:tr>
@@ -741,7 +755,10 @@
             <w:tcW w:w="2358" w:type="dxa"/>
             <w:vMerge w:val="restart"/>
             <w:tcBorders>
-              <w:top w:val="dotted" w:sz="6" w:space="0" w:color="A6A6A6" w:themeColor="background1" w:themeShade="A6"/>
+              <w:top w:val="nil"/>
+              <w:left w:val="nil"/>
+              <w:bottom w:val="nil"/>
+              <w:right w:val="nil"/>
             </w:tcBorders>
             <w:tcMar>
               <w:top w:w="108" w:type="dxa"/>
@@ -770,29 +787,18 @@
         </w:tc>
         <w:tc>
           <w:tcPr>
-            <w:tcW w:w="252" w:type="dxa"/>
-            <w:vMerge w:val="restart"/>
+            <w:tcW w:w="7740" w:type="dxa"/>
             <w:tcBorders>
-              <w:top w:val="dotted" w:sz="6" w:space="0" w:color="A6A6A6" w:themeColor="background1" w:themeShade="A6"/>
+              <w:top w:val="nil"/>
+              <w:left w:val="nil"/>
+              <w:bottom w:val="nil"/>
+              <w:right w:val="nil"/>
             </w:tcBorders>
             <w:tcMar>
               <w:top w:w="108" w:type="dxa"/>
               <w:bottom w:w="0" w:type="dxa"/>
             </w:tcMar>
           </w:tcPr>
-          <w:p/>
-        </w:tc>
-        <w:tc>
-          <w:tcPr>
-            <w:tcW w:w="7740" w:type="dxa"/>
-            <w:tcBorders>
-              <w:top w:val="dotted" w:sz="6" w:space="0" w:color="A6A6A6" w:themeColor="background1" w:themeShade="A6"/>
-            </w:tcBorders>
-            <w:tcMar>
-              <w:top w:w="108" w:type="dxa"/>
-              <w:bottom w:w="0" w:type="dxa"/>
-            </w:tcMar>
-          </w:tcPr>
           <w:p>
             <w:pPr>
               <w:pStyle w:val="ResumeText"/>
@@ -813,17 +819,7 @@
                 <w:sz w:val="24"/>
                 <w:szCs w:val="24"/>
               </w:rPr>
-              <w:t>Full Stack Developer</w:t>
-            </w:r>
-            <w:r>
-              <w:rPr>
-                <w:rFonts w:asciiTheme="majorHAnsi" w:hAnsiTheme="majorHAnsi"/>
-                <w:b/>
-                <w:color w:val="auto"/>
-                <w:sz w:val="24"/>
-                <w:szCs w:val="24"/>
-              </w:rPr>
-              <w:t xml:space="preserve"> </w:t>
+              <w:t xml:space="preserve">Full Stack Developer </w:t>
             </w:r>
           </w:p>
         </w:tc>
@@ -836,6 +832,12 @@
           <w:tcPr>
             <w:tcW w:w="2358" w:type="dxa"/>
             <w:vMerge/>
+            <w:tcBorders>
+              <w:top w:val="nil"/>
+              <w:left w:val="nil"/>
+              <w:bottom w:val="nil"/>
+              <w:right w:val="nil"/>
+            </w:tcBorders>
             <w:tcMar>
               <w:top w:w="108" w:type="dxa"/>
               <w:bottom w:w="0" w:type="dxa"/>
@@ -852,23 +854,18 @@
         </w:tc>
         <w:tc>
           <w:tcPr>
-            <w:tcW w:w="252" w:type="dxa"/>
-            <w:vMerge/>
+            <w:tcW w:w="7740" w:type="dxa"/>
+            <w:tcBorders>
+              <w:top w:val="nil"/>
+              <w:left w:val="nil"/>
+              <w:bottom w:val="nil"/>
+              <w:right w:val="nil"/>
+            </w:tcBorders>
             <w:tcMar>
               <w:top w:w="108" w:type="dxa"/>
               <w:bottom w:w="0" w:type="dxa"/>
             </w:tcMar>
           </w:tcPr>
-          <w:p/>
-        </w:tc>
-        <w:tc>
-          <w:tcPr>
-            <w:tcW w:w="7740" w:type="dxa"/>
-            <w:tcMar>
-              <w:top w:w="108" w:type="dxa"/>
-              <w:bottom w:w="0" w:type="dxa"/>
-            </w:tcMar>
-          </w:tcPr>
           <w:p>
             <w:pPr>
               <w:pStyle w:val="ResumeText"/>
@@ -898,150 +895,7 @@
                 <w:sz w:val="24"/>
                 <w:szCs w:val="24"/>
               </w:rPr>
-              <w:t xml:space="preserve"> </w:t>
-            </w:r>
-            <w:r>
-              <w:rPr>
-                <w:rFonts w:asciiTheme="majorHAnsi" w:hAnsiTheme="majorHAnsi"/>
-                <w:color w:val="auto"/>
-                <w:sz w:val="24"/>
-                <w:szCs w:val="24"/>
-              </w:rPr>
-              <w:t>Visual Studio Code,</w:t>
-            </w:r>
-            <w:r>
-              <w:rPr>
-                <w:rFonts w:asciiTheme="majorHAnsi" w:hAnsiTheme="majorHAnsi"/>
-                <w:color w:val="auto"/>
-                <w:sz w:val="24"/>
-                <w:szCs w:val="24"/>
-              </w:rPr>
-              <w:t xml:space="preserve"> MYSQL</w:t>
-            </w:r>
-            <w:r>
-              <w:rPr>
-                <w:rFonts w:asciiTheme="majorHAnsi" w:hAnsiTheme="majorHAnsi"/>
-                <w:color w:val="auto"/>
-                <w:sz w:val="24"/>
-                <w:szCs w:val="24"/>
-              </w:rPr>
-              <w:t xml:space="preserve"> Workbench, </w:t>
-            </w:r>
-            <w:proofErr w:type="gramStart"/>
-            <w:r>
-              <w:rPr>
-                <w:rFonts w:asciiTheme="majorHAnsi" w:hAnsiTheme="majorHAnsi"/>
-                <w:color w:val="auto"/>
-                <w:sz w:val="24"/>
-                <w:szCs w:val="24"/>
-              </w:rPr>
-              <w:t>Eclipse,</w:t>
-            </w:r>
-            <w:r>
-              <w:rPr>
-                <w:rFonts w:asciiTheme="majorHAnsi" w:hAnsiTheme="majorHAnsi"/>
-                <w:color w:val="auto"/>
-                <w:sz w:val="24"/>
-                <w:szCs w:val="24"/>
-              </w:rPr>
-              <w:t xml:space="preserve"> </w:t>
-            </w:r>
-            <w:r>
-              <w:rPr>
-                <w:rFonts w:asciiTheme="majorHAnsi" w:hAnsiTheme="majorHAnsi"/>
-                <w:color w:val="auto"/>
-                <w:sz w:val="24"/>
-                <w:szCs w:val="24"/>
-              </w:rPr>
-              <w:t xml:space="preserve"> </w:t>
-            </w:r>
-            <w:r>
-              <w:rPr>
-                <w:rFonts w:asciiTheme="majorHAnsi" w:hAnsiTheme="majorHAnsi"/>
-                <w:color w:val="auto"/>
-                <w:sz w:val="24"/>
-                <w:szCs w:val="24"/>
-              </w:rPr>
-              <w:t>Maven</w:t>
-            </w:r>
-            <w:proofErr w:type="gramEnd"/>
-            <w:r>
-              <w:rPr>
-                <w:rFonts w:asciiTheme="majorHAnsi" w:hAnsiTheme="majorHAnsi"/>
-                <w:color w:val="auto"/>
-                <w:sz w:val="24"/>
-                <w:szCs w:val="24"/>
-              </w:rPr>
-              <w:t xml:space="preserve"> ,</w:t>
-            </w:r>
-          </w:p>
-          <w:p>
-            <w:pPr>
-              <w:pStyle w:val="ResumeText"/>
-              <w:spacing w:line="240" w:lineRule="auto"/>
-              <w:ind w:right="18"/>
-              <w:rPr>
-                <w:rFonts w:asciiTheme="majorHAnsi" w:hAnsiTheme="majorHAnsi"/>
-                <w:color w:val="auto"/>
-                <w:sz w:val="24"/>
-                <w:szCs w:val="24"/>
-              </w:rPr>
-            </w:pPr>
-            <w:r>
-              <w:rPr>
-                <w:rFonts w:asciiTheme="majorHAnsi" w:hAnsiTheme="majorHAnsi"/>
-                <w:color w:val="auto"/>
-                <w:sz w:val="24"/>
-                <w:szCs w:val="24"/>
-              </w:rPr>
-              <w:t xml:space="preserve">          </w:t>
-            </w:r>
-            <w:r>
-              <w:rPr>
-                <w:rFonts w:asciiTheme="majorHAnsi" w:hAnsiTheme="majorHAnsi"/>
-                <w:color w:val="auto"/>
-                <w:sz w:val="24"/>
-                <w:szCs w:val="24"/>
-              </w:rPr>
-              <w:t xml:space="preserve"> </w:t>
-            </w:r>
-            <w:proofErr w:type="gramStart"/>
-            <w:r>
-              <w:rPr>
-                <w:rFonts w:asciiTheme="majorHAnsi" w:hAnsiTheme="majorHAnsi"/>
-                <w:color w:val="auto"/>
-                <w:sz w:val="24"/>
-                <w:szCs w:val="24"/>
-              </w:rPr>
-              <w:t xml:space="preserve">GIT </w:t>
-            </w:r>
-            <w:r>
-              <w:rPr>
-                <w:rFonts w:asciiTheme="majorHAnsi" w:hAnsiTheme="majorHAnsi"/>
-                <w:color w:val="auto"/>
-                <w:sz w:val="24"/>
-                <w:szCs w:val="24"/>
-              </w:rPr>
-              <w:t>,</w:t>
-            </w:r>
-            <w:proofErr w:type="gramEnd"/>
-            <w:r>
-              <w:rPr>
-                <w:rFonts w:asciiTheme="majorHAnsi" w:hAnsiTheme="majorHAnsi"/>
-                <w:color w:val="auto"/>
-                <w:sz w:val="24"/>
-                <w:szCs w:val="24"/>
-              </w:rPr>
-              <w:t xml:space="preserve"> Toad</w:t>
-            </w:r>
-            <w:r>
-              <w:rPr>
-                <w:rFonts w:asciiTheme="majorHAnsi" w:hAnsiTheme="majorHAnsi"/>
-                <w:color w:val="auto"/>
-                <w:sz w:val="24"/>
-                <w:szCs w:val="24"/>
-              </w:rPr>
-              <w:t xml:space="preserve">, SVN Repository. </w:t>
+              <w:t xml:space="preserve"> Visual Studio Code, MYSQL Workbench, Eclipse, Maven, GIT, Toad, SVN.</w:t>
             </w:r>
           </w:p>
         </w:tc>
@@ -1054,6 +908,12 @@
           <w:tcPr>
             <w:tcW w:w="2358" w:type="dxa"/>
             <w:vMerge/>
+            <w:tcBorders>
+              <w:top w:val="nil"/>
+              <w:left w:val="nil"/>
+              <w:bottom w:val="nil"/>
+              <w:right w:val="nil"/>
+            </w:tcBorders>
             <w:tcMar>
               <w:top w:w="108" w:type="dxa"/>
               <w:bottom w:w="0" w:type="dxa"/>
@@ -1070,23 +930,18 @@
         </w:tc>
         <w:tc>
           <w:tcPr>
-            <w:tcW w:w="252" w:type="dxa"/>
-            <w:vMerge/>
+            <w:tcW w:w="7740" w:type="dxa"/>
+            <w:tcBorders>
+              <w:top w:val="nil"/>
+              <w:left w:val="nil"/>
+              <w:bottom w:val="nil"/>
+              <w:right w:val="nil"/>
+            </w:tcBorders>
             <w:tcMar>
               <w:top w:w="108" w:type="dxa"/>
               <w:bottom w:w="0" w:type="dxa"/>
             </w:tcMar>
           </w:tcPr>
-          <w:p/>
-        </w:tc>
-        <w:tc>
-          <w:tcPr>
-            <w:tcW w:w="7740" w:type="dxa"/>
-            <w:tcMar>
-              <w:top w:w="108" w:type="dxa"/>
-              <w:bottom w:w="0" w:type="dxa"/>
-            </w:tcMar>
-          </w:tcPr>
           <w:p>
             <w:pPr>
               <w:pStyle w:val="ResumeText"/>
@@ -1104,9 +959,30 @@
                 <w:sz w:val="24"/>
                 <w:szCs w:val="24"/>
               </w:rPr>
-              <w:t>Programming</w:t>
-            </w:r>
-            <w:r>
+              <w:t xml:space="preserve">Programming Skills:  </w:t>
+            </w:r>
+            <w:r>
+              <w:rPr>
+                <w:rFonts w:asciiTheme="majorHAnsi" w:hAnsiTheme="majorHAnsi" w:cs="Arial"/>
+                <w:color w:val="000000" w:themeColor="text1"/>
+                <w:sz w:val="22"/>
+              </w:rPr>
+              <w:t>JavaScript, Java, HTML, CSS</w:t>
+            </w:r>
+            <w:r>
+              <w:rPr>
+                <w:rFonts w:ascii="Arial" w:hAnsi="Arial" w:cs="Arial"/>
+                <w:color w:val="000000" w:themeColor="text1"/>
+                <w:sz w:val="22"/>
+              </w:rPr>
+              <w:t xml:space="preserve"> </w:t>
+            </w:r>
+          </w:p>
+          <w:p>
+            <w:pPr>
+              <w:pStyle w:val="ResumeText"/>
+              <w:spacing w:after="0" w:line="240" w:lineRule="auto"/>
+              <w:ind w:right="18"/>
               <w:rPr>
                 <w:rFonts w:asciiTheme="majorHAnsi" w:hAnsiTheme="majorHAnsi"/>
                 <w:b/>
@@ -1114,8 +990,7 @@
                 <w:sz w:val="24"/>
                 <w:szCs w:val="24"/>
               </w:rPr>
-              <w:t xml:space="preserve"> Skills</w:t>
-            </w:r>
+            </w:pPr>
             <w:r>
               <w:rPr>
                 <w:rFonts w:asciiTheme="majorHAnsi" w:hAnsiTheme="majorHAnsi"/>
@@ -1124,113 +999,20 @@
                 <w:sz w:val="24"/>
                 <w:szCs w:val="24"/>
               </w:rPr>
-              <w:t xml:space="preserve">: </w:t>
-            </w:r>
-            <w:r>
-              <w:rPr>
-                <w:rFonts w:asciiTheme="majorHAnsi" w:hAnsiTheme="majorHAnsi"/>
-                <w:b/>
-                <w:color w:val="auto"/>
-                <w:sz w:val="24"/>
-                <w:szCs w:val="24"/>
-              </w:rPr>
-              <w:t xml:space="preserve"> </w:t>
-            </w:r>
-            <w:r>
-              <w:rPr>
-                <w:rFonts w:ascii="Arial" w:hAnsi="Arial" w:cs="Arial"/>
-              </w:rPr>
-              <w:t>JavaScript</w:t>
-            </w:r>
-            <w:r>
-              <w:rPr>
-                <w:rFonts w:ascii="Arial" w:hAnsi="Arial" w:cs="Arial"/>
-              </w:rPr>
-              <w:t>, Angular5, Spring</w:t>
-            </w:r>
-            <w:r>
-              <w:rPr>
-                <w:rFonts w:ascii="Arial" w:hAnsi="Arial" w:cs="Arial"/>
-              </w:rPr>
-              <w:t xml:space="preserve"> </w:t>
-            </w:r>
-            <w:r>
-              <w:rPr>
-                <w:rFonts w:ascii="Arial" w:hAnsi="Arial" w:cs="Arial"/>
-              </w:rPr>
-              <w:t>Boot, HTML,</w:t>
-            </w:r>
-            <w:r>
-              <w:rPr>
-                <w:rFonts w:ascii="Arial" w:hAnsi="Arial" w:cs="Arial"/>
-              </w:rPr>
-              <w:t xml:space="preserve"> CSS</w:t>
-            </w:r>
-            <w:r>
-              <w:rPr>
-                <w:rFonts w:ascii="Arial" w:hAnsi="Arial" w:cs="Arial"/>
-              </w:rPr>
-              <w:t xml:space="preserve"> </w:t>
-            </w:r>
-          </w:p>
-          <w:p>
-            <w:pPr>
-              <w:pStyle w:val="ResumeText"/>
-              <w:spacing w:after="0" w:line="240" w:lineRule="auto"/>
-              <w:ind w:right="18"/>
-              <w:rPr>
-                <w:rFonts w:asciiTheme="majorHAnsi" w:hAnsiTheme="majorHAnsi"/>
-                <w:b/>
-                <w:color w:val="auto"/>
-                <w:sz w:val="24"/>
-                <w:szCs w:val="24"/>
-              </w:rPr>
-            </w:pPr>
-            <w:r>
-              <w:rPr>
-                <w:rFonts w:asciiTheme="majorHAnsi" w:hAnsiTheme="majorHAnsi"/>
-                <w:b/>
-                <w:color w:val="auto"/>
-                <w:sz w:val="24"/>
-                <w:szCs w:val="24"/>
-              </w:rPr>
-              <w:t>Databa</w:t>
-            </w:r>
-            <w:r>
-              <w:rPr>
-                <w:rFonts w:asciiTheme="majorHAnsi" w:hAnsiTheme="majorHAnsi"/>
-                <w:b/>
-                <w:color w:val="auto"/>
-                <w:sz w:val="24"/>
-                <w:szCs w:val="24"/>
-              </w:rPr>
-              <w:t>s</w:t>
-            </w:r>
-            <w:r>
-              <w:rPr>
-                <w:rFonts w:asciiTheme="majorHAnsi" w:hAnsiTheme="majorHAnsi"/>
-                <w:b/>
-                <w:color w:val="auto"/>
-                <w:sz w:val="24"/>
-                <w:szCs w:val="24"/>
-              </w:rPr>
-              <w:t xml:space="preserve">e Skills:  </w:t>
-            </w:r>
-            <w:r>
-              <w:rPr>
-                <w:rFonts w:ascii="Arial" w:hAnsi="Arial" w:cs="Arial"/>
-              </w:rPr>
-              <w:t>MyS</w:t>
-            </w:r>
-            <w:r>
-              <w:rPr>
-                <w:rFonts w:ascii="Arial" w:hAnsi="Arial" w:cs="Arial"/>
-              </w:rPr>
-              <w:t>QL</w:t>
-            </w:r>
-            <w:r>
-              <w:rPr>
-                <w:rFonts w:ascii="Arial" w:hAnsi="Arial" w:cs="Arial"/>
+              <w:t xml:space="preserve">Database Skills:  </w:t>
+            </w:r>
+            <w:r>
+              <w:rPr>
+                <w:rFonts w:asciiTheme="majorHAnsi" w:hAnsiTheme="majorHAnsi" w:cs="Arial"/>
+                <w:color w:val="000000" w:themeColor="text1"/>
+                <w:sz w:val="22"/>
+              </w:rPr>
+              <w:t>MySQL, PL-SQL</w:t>
+            </w:r>
+            <w:r>
+              <w:rPr>
+                <w:rFonts w:asciiTheme="majorHAnsi" w:hAnsiTheme="majorHAnsi" w:cs="Arial"/>
+                <w:sz w:val="22"/>
               </w:rPr>
               <w:t>.</w:t>
             </w:r>
@@ -1245,6 +1027,12 @@
           <w:tcPr>
             <w:tcW w:w="2358" w:type="dxa"/>
             <w:vMerge/>
+            <w:tcBorders>
+              <w:top w:val="nil"/>
+              <w:left w:val="nil"/>
+              <w:bottom w:val="nil"/>
+              <w:right w:val="nil"/>
+            </w:tcBorders>
             <w:tcMar>
               <w:top w:w="108" w:type="dxa"/>
               <w:bottom w:w="0" w:type="dxa"/>
@@ -1261,23 +1049,18 @@
         </w:tc>
         <w:tc>
           <w:tcPr>
-            <w:tcW w:w="252" w:type="dxa"/>
-            <w:vMerge/>
+            <w:tcW w:w="7740" w:type="dxa"/>
+            <w:tcBorders>
+              <w:top w:val="nil"/>
+              <w:left w:val="nil"/>
+              <w:bottom w:val="nil"/>
+              <w:right w:val="nil"/>
+            </w:tcBorders>
             <w:tcMar>
               <w:top w:w="108" w:type="dxa"/>
               <w:bottom w:w="0" w:type="dxa"/>
             </w:tcMar>
           </w:tcPr>
-          <w:p/>
-        </w:tc>
-        <w:tc>
-          <w:tcPr>
-            <w:tcW w:w="7740" w:type="dxa"/>
-            <w:tcMar>
-              <w:top w:w="108" w:type="dxa"/>
-              <w:bottom w:w="0" w:type="dxa"/>
-            </w:tcMar>
-          </w:tcPr>
           <w:p>
             <w:pPr>
               <w:pStyle w:val="ResumeText"/>
@@ -1299,37 +1082,7 @@
                 <w:sz w:val="24"/>
                 <w:szCs w:val="24"/>
               </w:rPr>
-              <w:t>Framework</w:t>
-            </w:r>
-            <w:r>
-              <w:rPr>
-                <w:rFonts w:asciiTheme="majorHAnsi" w:hAnsiTheme="majorHAnsi"/>
-                <w:b/>
-                <w:color w:val="auto"/>
-                <w:sz w:val="24"/>
-                <w:szCs w:val="24"/>
-              </w:rPr>
-              <w:t>:</w:t>
-            </w:r>
-            <w:r>
-              <w:rPr>
-                <w:rFonts w:asciiTheme="majorHAnsi" w:hAnsiTheme="majorHAnsi"/>
-                <w:b/>
-                <w:color w:val="auto"/>
-                <w:sz w:val="24"/>
-                <w:szCs w:val="24"/>
-              </w:rPr>
-              <w:t xml:space="preserve"> </w:t>
-            </w:r>
-            <w:r>
-              <w:rPr>
-                <w:rFonts w:asciiTheme="majorHAnsi" w:hAnsiTheme="majorHAnsi"/>
-                <w:b/>
-                <w:color w:val="auto"/>
-                <w:sz w:val="24"/>
-                <w:szCs w:val="24"/>
-              </w:rPr>
-              <w:t xml:space="preserve"> </w:t>
+              <w:t xml:space="preserve">Framework: </w:t>
             </w:r>
             <w:r>
               <w:rPr>
@@ -1347,22 +1100,36 @@
                 <w:sz w:val="24"/>
                 <w:szCs w:val="24"/>
               </w:rPr>
-              <w:t>ring</w:t>
-            </w:r>
-            <w:r>
-              <w:rPr>
-                <w:rFonts w:asciiTheme="majorHAnsi" w:hAnsiTheme="majorHAnsi"/>
-                <w:color w:val="auto"/>
+              <w:t>ring,</w:t>
+            </w:r>
+            <w:r>
+              <w:rPr>
+                <w:rFonts w:ascii="Arial" w:hAnsi="Arial" w:cs="Arial"/>
+              </w:rPr>
+              <w:t xml:space="preserve"> </w:t>
+            </w:r>
+            <w:r>
+              <w:rPr>
+                <w:rFonts w:cs="Arial"/>
+                <w:color w:val="000000" w:themeColor="text1"/>
+                <w:sz w:val="24"/>
+              </w:rPr>
+              <w:t>Angular</w:t>
+            </w:r>
+            <w:r>
+              <w:rPr>
+                <w:rFonts w:ascii="Arial" w:hAnsi="Arial" w:cs="Arial"/>
+              </w:rPr>
+              <w:t xml:space="preserve">, </w:t>
+            </w:r>
+            <w:r>
+              <w:rPr>
+                <w:rFonts w:asciiTheme="majorHAnsi" w:hAnsiTheme="majorHAnsi" w:cs="Arial"/>
+                <w:color w:val="000000" w:themeColor="text1"/>
                 <w:sz w:val="24"/>
                 <w:szCs w:val="24"/>
               </w:rPr>
-              <w:t>,</w:t>
-            </w:r>
-            <w:r>
-              <w:rPr>
-                <w:rFonts w:ascii="Arial" w:hAnsi="Arial" w:cs="Arial"/>
-              </w:rPr>
-              <w:t xml:space="preserve"> Bootstrap</w:t>
+              <w:t>Bootstrap</w:t>
             </w:r>
             <w:r>
               <w:rPr>
@@ -1381,6 +1148,12 @@
           <w:tcPr>
             <w:tcW w:w="2358" w:type="dxa"/>
             <w:vMerge/>
+            <w:tcBorders>
+              <w:top w:val="nil"/>
+              <w:left w:val="nil"/>
+              <w:bottom w:val="nil"/>
+              <w:right w:val="nil"/>
+            </w:tcBorders>
             <w:tcMar>
               <w:top w:w="108" w:type="dxa"/>
               <w:bottom w:w="0" w:type="dxa"/>
@@ -1397,23 +1170,18 @@
         </w:tc>
         <w:tc>
           <w:tcPr>
-            <w:tcW w:w="252" w:type="dxa"/>
-            <w:vMerge/>
+            <w:tcW w:w="7740" w:type="dxa"/>
+            <w:tcBorders>
+              <w:top w:val="nil"/>
+              <w:left w:val="nil"/>
+              <w:bottom w:val="nil"/>
+              <w:right w:val="nil"/>
+            </w:tcBorders>
             <w:tcMar>
               <w:top w:w="108" w:type="dxa"/>
               <w:bottom w:w="0" w:type="dxa"/>
             </w:tcMar>
           </w:tcPr>
-          <w:p/>
-        </w:tc>
-        <w:tc>
-          <w:tcPr>
-            <w:tcW w:w="7740" w:type="dxa"/>
-            <w:tcMar>
-              <w:top w:w="108" w:type="dxa"/>
-              <w:bottom w:w="0" w:type="dxa"/>
-            </w:tcMar>
-          </w:tcPr>
           <w:p>
             <w:pPr>
               <w:pStyle w:val="ResumeText"/>
@@ -1428,23 +1196,76 @@
             </w:pPr>
             <w:r>
               <w:rPr>
+                <w:b/>
+                <w:noProof/>
+                <w:color w:val="4F81BD" w:themeColor="accent1"/>
+              </w:rPr>
+              <mc:AlternateContent>
+                <mc:Choice Requires="wps">
+                  <w:drawing>
+                    <wp:anchor distT="0" distB="0" distL="114300" distR="114300" simplePos="0" relativeHeight="251661312" behindDoc="0" locked="0" layoutInCell="1" allowOverlap="1" wp14:anchorId="7C0F6438" wp14:editId="7584A6A3">
+                      <wp:simplePos x="0" y="0"/>
+                      <wp:positionH relativeFrom="column">
+                        <wp:posOffset>-1590675</wp:posOffset>
+                      </wp:positionH>
+                      <wp:positionV relativeFrom="paragraph">
+                        <wp:posOffset>382905</wp:posOffset>
+                      </wp:positionV>
+                      <wp:extent cx="6553200" cy="19050"/>
+                      <wp:effectExtent l="0" t="0" r="19050" b="19050"/>
+                      <wp:wrapNone/>
+                      <wp:docPr id="4" name="Straight Connector 4"/>
+                      <wp:cNvGraphicFramePr/>
+                      <a:graphic xmlns:a="http://schemas.openxmlformats.org/drawingml/2006/main">
+                        <a:graphicData uri="http://schemas.microsoft.com/office/word/2010/wordprocessingShape">
+                          <wps:wsp>
+                            <wps:cNvCnPr/>
+                            <wps:spPr>
+                              <a:xfrm flipV="1">
+                                <a:off x="0" y="0"/>
+                                <a:ext cx="6553200" cy="19050"/>
+                              </a:xfrm>
+                              <a:prstGeom prst="line">
+                                <a:avLst/>
+                              </a:prstGeom>
+                            </wps:spPr>
+                            <wps:style>
+                              <a:lnRef idx="1">
+                                <a:schemeClr val="dk1"/>
+                              </a:lnRef>
+                              <a:fillRef idx="0">
+                                <a:schemeClr val="dk1"/>
+                              </a:fillRef>
+                              <a:effectRef idx="0">
+                                <a:schemeClr val="dk1"/>
+                              </a:effectRef>
+                              <a:fontRef idx="minor">
+                                <a:schemeClr val="tx1"/>
+                              </a:fontRef>
+                            </wps:style>
+                            <wps:bodyPr/>
+                          </wps:wsp>
+                        </a:graphicData>
+                      </a:graphic>
+                    </wp:anchor>
+                  </w:drawing>
+                </mc:Choice>
+                <mc:Fallback>
+                  <w:pict>
+                    <v:line w14:anchorId="141DC285" id="Straight Connector 4" o:spid="_x0000_s1026" style="position:absolute;flip:y;z-index:251661312;visibility:visible;mso-wrap-style:square;mso-wrap-distance-left:9pt;mso-wrap-distance-top:0;mso-wrap-distance-right:9pt;mso-wrap-distance-bottom:0;mso-position-horizontal:absolute;mso-position-horizontal-relative:text;mso-position-vertical:absolute;mso-position-vertical-relative:text" from="-125.25pt,30.15pt" to="390.75pt,31.65pt" o:gfxdata="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" strokecolor="black [3040]"/>
+                  </w:pict>
+                </mc:Fallback>
+              </mc:AlternateContent>
+            </w:r>
+            <w:r>
+              <w:rPr>
                 <w:rFonts w:asciiTheme="majorHAnsi" w:hAnsiTheme="majorHAnsi"/>
                 <w:b/>
                 <w:color w:val="auto"/>
                 <w:sz w:val="24"/>
                 <w:szCs w:val="24"/>
               </w:rPr>
-              <w:t>Domain:</w:t>
-            </w:r>
-            <w:r>
-              <w:rPr>
-                <w:rFonts w:asciiTheme="majorHAnsi" w:hAnsiTheme="majorHAnsi"/>
-                <w:b/>
-                <w:color w:val="auto"/>
-                <w:sz w:val="24"/>
-                <w:szCs w:val="24"/>
-              </w:rPr>
-              <w:t xml:space="preserve"> </w:t>
+              <w:t xml:space="preserve">Domain: </w:t>
             </w:r>
             <w:r>
               <w:rPr>
@@ -1517,7 +1338,10 @@
           <w:tcPr>
             <w:tcW w:w="2358" w:type="dxa"/>
             <w:tcBorders>
-              <w:top w:val="dotted" w:sz="6" w:space="0" w:color="A6A6A6" w:themeColor="background1" w:themeShade="A6"/>
+              <w:top w:val="nil"/>
+              <w:left w:val="nil"/>
+              <w:bottom w:val="nil"/>
+              <w:right w:val="nil"/>
             </w:tcBorders>
             <w:tcMar>
               <w:top w:w="108" w:type="dxa"/>
@@ -1554,50 +1378,567 @@
         </w:tc>
         <w:tc>
           <w:tcPr>
-            <w:tcW w:w="252" w:type="dxa"/>
+            <w:tcW w:w="7740" w:type="dxa"/>
             <w:tcBorders>
-              <w:top w:val="dotted" w:sz="6" w:space="0" w:color="A6A6A6" w:themeColor="background1" w:themeShade="A6"/>
+              <w:top w:val="nil"/>
+              <w:left w:val="nil"/>
+              <w:bottom w:val="nil"/>
+              <w:right w:val="nil"/>
             </w:tcBorders>
             <w:tcMar>
               <w:top w:w="108" w:type="dxa"/>
               <w:bottom w:w="0" w:type="dxa"/>
             </w:tcMar>
           </w:tcPr>
-          <w:p>
-            <w:pPr>
-              <w:pStyle w:val="ResumeText"/>
-              <w:ind w:right="0"/>
-              <w:rPr>
-                <w:rFonts w:asciiTheme="majorHAnsi" w:hAnsiTheme="majorHAnsi"/>
-                <w:b/>
-                <w:color w:val="auto"/>
-                <w:sz w:val="24"/>
-                <w:szCs w:val="24"/>
-              </w:rPr>
-            </w:pPr>
-          </w:p>
-          <w:p>
-            <w:pPr>
-              <w:pStyle w:val="ResumeText"/>
-              <w:ind w:right="0"/>
-              <w:rPr>
-                <w:rFonts w:asciiTheme="majorHAnsi" w:hAnsiTheme="majorHAnsi"/>
-                <w:b/>
-                <w:color w:val="auto"/>
-                <w:sz w:val="24"/>
-                <w:szCs w:val="24"/>
-              </w:rPr>
-            </w:pPr>
-          </w:p>
-        </w:tc>
-        <w:tc>
-          <w:tcPr>
-            <w:tcW w:w="7740" w:type="dxa"/>
-            <w:tcMar>
-              <w:top w:w="108" w:type="dxa"/>
-              <w:bottom w:w="0" w:type="dxa"/>
-            </w:tcMar>
-          </w:tcPr>
+          <w:tbl>
+            <w:tblPr>
+              <w:tblStyle w:val="TableGrid"/>
+              <w:tblW w:w="10350" w:type="dxa"/>
+              <w:tblBorders>
+                <w:top w:val="none" w:sz="0" w:space="0" w:color="auto"/>
+                <w:left w:val="none" w:sz="0" w:space="0" w:color="auto"/>
+                <w:bottom w:val="none" w:sz="0" w:space="0" w:color="auto"/>
+                <w:right w:val="none" w:sz="0" w:space="0" w:color="auto"/>
+                <w:insideH w:val="none" w:sz="0" w:space="0" w:color="auto"/>
+                <w:insideV w:val="none" w:sz="0" w:space="0" w:color="auto"/>
+              </w:tblBorders>
+              <w:tblLayout w:type="fixed"/>
+              <w:tblCellMar>
+                <w:top w:w="72" w:type="dxa"/>
+                <w:left w:w="72" w:type="dxa"/>
+                <w:bottom w:w="72" w:type="dxa"/>
+                <w:right w:w="72" w:type="dxa"/>
+              </w:tblCellMar>
+              <w:tblLook w:val="04A0" w:firstRow="1" w:lastRow="0" w:firstColumn="1" w:lastColumn="0" w:noHBand="0" w:noVBand="1"/>
+            </w:tblPr>
+            <w:tblGrid>
+              <w:gridCol w:w="7216"/>
+              <w:gridCol w:w="3134"/>
+            </w:tblGrid>
+            <w:tr>
+              <w:trPr>
+                <w:gridAfter w:val="1"/>
+                <w:wAfter w:w="3134" w:type="dxa"/>
+                <w:trHeight w:val="220"/>
+              </w:trPr>
+              <w:tc>
+                <w:tcPr>
+                  <w:tcW w:w="7216" w:type="dxa"/>
+                  <w:tcMar>
+                    <w:top w:w="108" w:type="dxa"/>
+                    <w:bottom w:w="0" w:type="dxa"/>
+                  </w:tcMar>
+                </w:tcPr>
+                <w:p>
+                  <w:pPr>
+                    <w:pStyle w:val="ResumeText"/>
+                    <w:ind w:right="0"/>
+                    <w:rPr>
+                      <w:rFonts w:asciiTheme="majorHAnsi" w:hAnsiTheme="majorHAnsi"/>
+                      <w:b/>
+                      <w:color w:val="auto"/>
+                      <w:sz w:val="24"/>
+                      <w:szCs w:val="24"/>
+                    </w:rPr>
+                  </w:pPr>
+                  <w:r>
+                    <w:rPr>
+                      <w:rFonts w:asciiTheme="majorHAnsi" w:hAnsiTheme="majorHAnsi"/>
+                      <w:b/>
+                      <w:color w:val="auto"/>
+                      <w:sz w:val="24"/>
+                      <w:szCs w:val="24"/>
+                    </w:rPr>
+                    <w:t>1.Grizzly-Store ( E-Commerce)</w:t>
+                  </w:r>
+                  <w:r>
+                    <w:rPr>
+                      <w:rFonts w:asciiTheme="majorHAnsi" w:hAnsiTheme="majorHAnsi"/>
+                      <w:b/>
+                      <w:color w:val="auto"/>
+                      <w:sz w:val="24"/>
+                      <w:szCs w:val="24"/>
+                    </w:rPr>
+                    <w:t xml:space="preserve"> </w:t>
+                  </w:r>
+                </w:p>
+              </w:tc>
+            </w:tr>
+            <w:tr>
+              <w:trPr>
+                <w:trHeight w:val="1975"/>
+              </w:trPr>
+              <w:tc>
+                <w:tcPr>
+                  <w:tcW w:w="10350" w:type="dxa"/>
+                  <w:gridSpan w:val="2"/>
+                  <w:tcMar>
+                    <w:top w:w="108" w:type="dxa"/>
+                    <w:bottom w:w="0" w:type="dxa"/>
+                  </w:tcMar>
+                </w:tcPr>
+                <w:p>
+                  <w:pPr>
+                    <w:pStyle w:val="ResumeText"/>
+                    <w:spacing w:after="0"/>
+                    <w:ind w:right="432"/>
+                    <w:rPr>
+                      <w:rStyle w:val="pseditboxdisponly"/>
+                      <w:rFonts w:ascii="Arial" w:hAnsi="Arial" w:cs="Arial"/>
+                    </w:rPr>
+                  </w:pPr>
+                  <w:r>
+                    <w:rPr>
+                      <w:rFonts w:asciiTheme="majorHAnsi" w:hAnsiTheme="majorHAnsi"/>
+                      <w:b/>
+                      <w:color w:val="auto"/>
+                      <w:sz w:val="24"/>
+                      <w:szCs w:val="24"/>
+                    </w:rPr>
+                    <w:t>[</w:t>
+                  </w:r>
+                  <w:r>
+                    <w:rPr>
+                      <w:rFonts w:asciiTheme="majorHAnsi" w:hAnsiTheme="majorHAnsi"/>
+                      <w:b/>
+                      <w:color w:val="auto"/>
+                      <w:sz w:val="24"/>
+                      <w:szCs w:val="24"/>
+                    </w:rPr>
+                    <w:t>Role</w:t>
+                  </w:r>
+                  <w:r>
+                    <w:rPr>
+                      <w:rFonts w:asciiTheme="majorHAnsi" w:hAnsiTheme="majorHAnsi"/>
+                      <w:b/>
+                      <w:color w:val="auto"/>
+                      <w:sz w:val="24"/>
+                      <w:szCs w:val="24"/>
+                    </w:rPr>
+                    <w:t>]</w:t>
+                  </w:r>
+                  <w:r>
+                    <w:rPr>
+                      <w:rFonts w:asciiTheme="majorHAnsi" w:hAnsiTheme="majorHAnsi"/>
+                      <w:b/>
+                      <w:color w:val="auto"/>
+                      <w:sz w:val="24"/>
+                      <w:szCs w:val="24"/>
+                    </w:rPr>
+                    <w:t xml:space="preserve"> </w:t>
+                  </w:r>
+                  <w:r>
+                    <w:rPr>
+                      <w:rStyle w:val="pseditboxdisponly"/>
+                      <w:rFonts w:ascii="Arial" w:hAnsi="Arial" w:cs="Arial"/>
+                    </w:rPr>
+                    <w:t>Team lead and Full Stack developer</w:t>
+                  </w:r>
+                </w:p>
+                <w:p>
+                  <w:pPr>
+                    <w:pStyle w:val="ListParagraph"/>
+                    <w:numPr>
+                      <w:ilvl w:val="0"/>
+                      <w:numId w:val="4"/>
+                    </w:numPr>
+                    <w:spacing w:after="0"/>
+                    <w:jc w:val="both"/>
+                    <w:rPr>
+                      <w:rFonts w:ascii="Arial" w:hAnsi="Arial" w:cs="Arial"/>
+                      <w:color w:val="000000" w:themeColor="text1"/>
+                      <w:sz w:val="20"/>
+                      <w:szCs w:val="20"/>
+                    </w:rPr>
+                  </w:pPr>
+                  <w:r>
+                    <w:rPr>
+                      <w:rFonts w:ascii="Arial" w:hAnsi="Arial" w:cs="Arial"/>
+                      <w:color w:val="000000" w:themeColor="text1"/>
+                      <w:sz w:val="20"/>
+                      <w:szCs w:val="20"/>
+                    </w:rPr>
+                    <w:t xml:space="preserve">Developed product </w:t>
+                  </w:r>
+                  <w:r>
+                    <w:rPr>
+                      <w:rFonts w:ascii="Arial" w:hAnsi="Arial" w:cs="Arial"/>
+                      <w:color w:val="000000" w:themeColor="text1"/>
+                      <w:sz w:val="20"/>
+                      <w:szCs w:val="20"/>
+                    </w:rPr>
+                    <w:t>using</w:t>
+                  </w:r>
+                  <w:r>
+                    <w:rPr>
+                      <w:rFonts w:ascii="Arial" w:hAnsi="Arial" w:cs="Arial"/>
+                      <w:color w:val="000000" w:themeColor="text1"/>
+                      <w:sz w:val="20"/>
+                      <w:szCs w:val="20"/>
+                    </w:rPr>
+                    <w:t xml:space="preserve">, Bootstrap, </w:t>
+                  </w:r>
+                  <w:r>
+                    <w:rPr>
+                      <w:rFonts w:ascii="Arial" w:hAnsi="Arial" w:cs="Arial"/>
+                      <w:color w:val="000000" w:themeColor="text1"/>
+                      <w:sz w:val="20"/>
+                      <w:szCs w:val="20"/>
+                    </w:rPr>
+                    <w:t>CSS, A</w:t>
+                  </w:r>
+                  <w:r>
+                    <w:rPr>
+                      <w:rFonts w:ascii="Arial" w:hAnsi="Arial" w:cs="Arial"/>
+                      <w:color w:val="000000" w:themeColor="text1"/>
+                      <w:sz w:val="20"/>
+                      <w:szCs w:val="20"/>
+                    </w:rPr>
+                    <w:t>ngular 5</w:t>
+                  </w:r>
+                  <w:r>
+                    <w:rPr>
+                      <w:rFonts w:ascii="Arial" w:hAnsi="Arial" w:cs="Arial"/>
+                      <w:color w:val="000000" w:themeColor="text1"/>
+                      <w:sz w:val="20"/>
+                      <w:szCs w:val="20"/>
+                    </w:rPr>
+                    <w:t xml:space="preserve"> for Front End.</w:t>
+                  </w:r>
+                </w:p>
+                <w:p>
+                  <w:pPr>
+                    <w:pStyle w:val="ListParagraph"/>
+                    <w:numPr>
+                      <w:ilvl w:val="0"/>
+                      <w:numId w:val="3"/>
+                    </w:numPr>
+                    <w:spacing w:after="0"/>
+                    <w:jc w:val="both"/>
+                    <w:rPr>
+                      <w:rFonts w:ascii="Arial" w:hAnsi="Arial" w:cs="Arial"/>
+                      <w:sz w:val="20"/>
+                      <w:szCs w:val="20"/>
+                    </w:rPr>
+                  </w:pPr>
+                  <w:r>
+                    <w:rPr>
+                      <w:rFonts w:ascii="Arial" w:hAnsi="Arial" w:cs="Arial"/>
+                      <w:sz w:val="20"/>
+                      <w:szCs w:val="20"/>
+                    </w:rPr>
+                    <w:t xml:space="preserve">Used Spring-Boot, </w:t>
+                  </w:r>
+                  <w:r>
+                    <w:rPr>
+                      <w:rFonts w:ascii="Arial" w:hAnsi="Arial" w:cs="Arial"/>
+                      <w:sz w:val="20"/>
+                      <w:szCs w:val="20"/>
+                    </w:rPr>
+                    <w:t>MySQL</w:t>
+                  </w:r>
+                  <w:r>
+                    <w:rPr>
+                      <w:rFonts w:ascii="Arial" w:hAnsi="Arial" w:cs="Arial"/>
+                      <w:sz w:val="20"/>
+                      <w:szCs w:val="20"/>
+                    </w:rPr>
+                    <w:t xml:space="preserve"> Work Bench for Back End.</w:t>
+                  </w:r>
+                </w:p>
+                <w:p>
+                  <w:pPr>
+                    <w:pStyle w:val="ListParagraph"/>
+                    <w:numPr>
+                      <w:ilvl w:val="0"/>
+                      <w:numId w:val="3"/>
+                    </w:numPr>
+                    <w:spacing w:after="0"/>
+                    <w:jc w:val="both"/>
+                    <w:rPr>
+                      <w:rFonts w:ascii="Arial" w:hAnsi="Arial" w:cs="Arial"/>
+                      <w:color w:val="000000" w:themeColor="text1"/>
+                      <w:sz w:val="20"/>
+                      <w:szCs w:val="20"/>
+                    </w:rPr>
+                  </w:pPr>
+                  <w:r>
+                    <w:rPr>
+                      <w:rFonts w:ascii="Arial" w:hAnsi="Arial" w:cs="Arial"/>
+                      <w:color w:val="000000" w:themeColor="text1"/>
+                      <w:sz w:val="20"/>
+                      <w:szCs w:val="20"/>
+                    </w:rPr>
+                    <w:t>Requirement gathering and analysis.</w:t>
+                  </w:r>
+                </w:p>
+                <w:p>
+                  <w:pPr>
+                    <w:pStyle w:val="ListParagraph"/>
+                    <w:numPr>
+                      <w:ilvl w:val="0"/>
+                      <w:numId w:val="3"/>
+                    </w:numPr>
+                    <w:spacing w:after="0"/>
+                    <w:jc w:val="both"/>
+                    <w:rPr>
+                      <w:rFonts w:ascii="Arial" w:hAnsi="Arial" w:cs="Arial"/>
+                      <w:color w:val="000000" w:themeColor="text1"/>
+                      <w:sz w:val="20"/>
+                      <w:szCs w:val="20"/>
+                    </w:rPr>
+                  </w:pPr>
+                  <w:r>
+                    <w:rPr>
+                      <w:rFonts w:ascii="Arial" w:hAnsi="Arial" w:cs="Arial"/>
+                      <w:color w:val="000000" w:themeColor="text1"/>
+                      <w:sz w:val="20"/>
+                      <w:szCs w:val="20"/>
+                    </w:rPr>
+                    <w:t>Development</w:t>
+                  </w:r>
+                </w:p>
+                <w:p>
+                  <w:pPr>
+                    <w:pStyle w:val="ListParagraph"/>
+                    <w:numPr>
+                      <w:ilvl w:val="0"/>
+                      <w:numId w:val="3"/>
+                    </w:numPr>
+                    <w:spacing w:after="0"/>
+                    <w:jc w:val="both"/>
+                    <w:rPr>
+                      <w:rFonts w:asciiTheme="majorHAnsi" w:hAnsiTheme="majorHAnsi"/>
+                      <w:sz w:val="24"/>
+                      <w:szCs w:val="24"/>
+                    </w:rPr>
+                  </w:pPr>
+                  <w:r>
+                    <w:rPr>
+                      <w:rFonts w:ascii="Arial" w:hAnsi="Arial" w:cs="Arial"/>
+                      <w:sz w:val="20"/>
+                      <w:szCs w:val="20"/>
+                    </w:rPr>
+                    <w:t xml:space="preserve">Creating and Maintaining Project Repository On (code.cognizant.com) </w:t>
+                  </w:r>
+                  <w:proofErr w:type="spellStart"/>
+                  <w:r>
+                    <w:rPr>
+                      <w:rFonts w:ascii="Arial" w:hAnsi="Arial" w:cs="Arial"/>
+                      <w:sz w:val="20"/>
+                      <w:szCs w:val="20"/>
+                    </w:rPr>
+                    <w:t>Gitlab</w:t>
+                  </w:r>
+                  <w:proofErr w:type="spellEnd"/>
+                  <w:r>
+                    <w:rPr>
+                      <w:rFonts w:ascii="Arial" w:hAnsi="Arial" w:cs="Arial"/>
+                      <w:sz w:val="20"/>
+                      <w:szCs w:val="20"/>
+                    </w:rPr>
+                    <w:t>.</w:t>
+                  </w:r>
+                </w:p>
+                <w:p>
+                  <w:pPr>
+                    <w:pStyle w:val="ListParagraph"/>
+                    <w:spacing w:after="0" w:line="240" w:lineRule="auto"/>
+                    <w:ind w:left="360"/>
+                    <w:jc w:val="both"/>
+                    <w:rPr>
+                      <w:rFonts w:asciiTheme="majorHAnsi" w:hAnsiTheme="majorHAnsi"/>
+                      <w:sz w:val="24"/>
+                      <w:szCs w:val="24"/>
+                    </w:rPr>
+                  </w:pPr>
+                </w:p>
+              </w:tc>
+            </w:tr>
+          </w:tbl>
+          <w:p>
+            <w:pPr>
+              <w:spacing w:line="276" w:lineRule="auto"/>
+              <w:jc w:val="both"/>
+              <w:rPr>
+                <w:kern w:val="20"/>
+                <w:sz w:val="22"/>
+                <w:lang w:eastAsia="ja-JP"/>
+              </w:rPr>
+            </w:pPr>
+            <w:r>
+              <w:rPr>
+                <w:b/>
+                <w:kern w:val="20"/>
+                <w:lang w:eastAsia="ja-JP"/>
+              </w:rPr>
+              <w:t>Project Description</w:t>
+            </w:r>
+            <w:r>
+              <w:rPr>
+                <w:b/>
+                <w:kern w:val="20"/>
+                <w:lang w:eastAsia="ja-JP"/>
+              </w:rPr>
+              <w:t xml:space="preserve">: </w:t>
+            </w:r>
+            <w:r>
+              <w:rPr>
+                <w:kern w:val="20"/>
+                <w:sz w:val="22"/>
+                <w:lang w:eastAsia="ja-JP"/>
+              </w:rPr>
+              <w:t xml:space="preserve">I worked on this project during my training as full stack developer (Immersive Learning Batch) at Cognizant. It implements an E-commerce website which was divided into three portals Admin, </w:t>
+            </w:r>
+            <w:r>
+              <w:rPr>
+                <w:kern w:val="20"/>
+                <w:sz w:val="22"/>
+                <w:lang w:eastAsia="ja-JP"/>
+              </w:rPr>
+              <w:t>Vendor and Customer. 21 Associates</w:t>
+            </w:r>
+            <w:r>
+              <w:rPr>
+                <w:kern w:val="20"/>
+                <w:sz w:val="22"/>
+                <w:lang w:eastAsia="ja-JP"/>
+              </w:rPr>
+              <w:t xml:space="preserve"> worked on this project who were divided into each respective Portal. I was part of vendor portal and my task was to display detailed product information along with images - on click from product list, Edit product Information and delete Images. We implemented this project using </w:t>
+            </w:r>
+            <w:r>
+              <w:rPr>
+                <w:kern w:val="20"/>
+                <w:sz w:val="22"/>
+                <w:lang w:eastAsia="ja-JP"/>
+              </w:rPr>
+              <w:t>GIT</w:t>
+            </w:r>
+            <w:r>
+              <w:rPr>
+                <w:kern w:val="20"/>
+                <w:sz w:val="22"/>
+                <w:lang w:eastAsia="ja-JP"/>
+              </w:rPr>
+              <w:t xml:space="preserve"> a</w:t>
+            </w:r>
+            <w:r>
+              <w:rPr>
+                <w:kern w:val="20"/>
+                <w:sz w:val="22"/>
+                <w:lang w:eastAsia="ja-JP"/>
+              </w:rPr>
+              <w:t xml:space="preserve">nd Maven. </w:t>
+            </w:r>
+            <w:r>
+              <w:rPr>
+                <w:kern w:val="20"/>
+                <w:sz w:val="22"/>
+                <w:lang w:eastAsia="ja-JP"/>
+              </w:rPr>
+              <w:t xml:space="preserve">We </w:t>
+            </w:r>
+            <w:r>
+              <w:rPr>
+                <w:kern w:val="20"/>
+                <w:sz w:val="22"/>
+                <w:lang w:eastAsia="ja-JP"/>
+              </w:rPr>
+              <w:t>deployed this project on cognizant server using putty and WinScp3 tools.</w:t>
+            </w:r>
+          </w:p>
+          <w:p>
+            <w:pPr>
+              <w:spacing w:line="276" w:lineRule="auto"/>
+              <w:jc w:val="both"/>
+              <w:rPr>
+                <w:kern w:val="20"/>
+                <w:sz w:val="22"/>
+                <w:lang w:eastAsia="ja-JP"/>
+              </w:rPr>
+            </w:pPr>
+            <w:r>
+              <w:rPr>
+                <w:kern w:val="20"/>
+                <w:sz w:val="22"/>
+                <w:lang w:eastAsia="ja-JP"/>
+              </w:rPr>
+              <w:t xml:space="preserve">            </w:t>
+            </w:r>
+            <w:r>
+              <w:rPr>
+                <w:kern w:val="20"/>
+                <w:sz w:val="22"/>
+                <w:lang w:eastAsia="ja-JP"/>
+              </w:rPr>
+              <w:t xml:space="preserve"> </w:t>
+            </w:r>
+            <w:r>
+              <w:rPr>
+                <w:kern w:val="20"/>
+                <w:sz w:val="22"/>
+                <w:lang w:eastAsia="ja-JP"/>
+              </w:rPr>
+              <w:t xml:space="preserve">This Application allows </w:t>
+            </w:r>
+            <w:r>
+              <w:rPr>
+                <w:kern w:val="20"/>
+                <w:sz w:val="22"/>
+                <w:lang w:eastAsia="ja-JP"/>
+              </w:rPr>
+              <w:t>User to login, search, view products</w:t>
+            </w:r>
+            <w:r>
+              <w:rPr>
+                <w:kern w:val="20"/>
+                <w:sz w:val="22"/>
+                <w:lang w:eastAsia="ja-JP"/>
+              </w:rPr>
+              <w:t xml:space="preserve"> with details and images in carousel</w:t>
+            </w:r>
+            <w:r>
+              <w:rPr>
+                <w:kern w:val="20"/>
+                <w:sz w:val="22"/>
+                <w:lang w:eastAsia="ja-JP"/>
+              </w:rPr>
+              <w:t>, add them to cart</w:t>
+            </w:r>
+            <w:r>
+              <w:rPr>
+                <w:kern w:val="20"/>
+                <w:sz w:val="22"/>
+                <w:lang w:eastAsia="ja-JP"/>
+              </w:rPr>
+              <w:t>,</w:t>
+            </w:r>
+            <w:r>
+              <w:rPr>
+                <w:kern w:val="20"/>
+                <w:sz w:val="22"/>
+                <w:lang w:eastAsia="ja-JP"/>
+              </w:rPr>
+              <w:t xml:space="preserve"> </w:t>
+            </w:r>
+            <w:r>
+              <w:rPr>
+                <w:kern w:val="20"/>
+                <w:sz w:val="22"/>
+                <w:lang w:eastAsia="ja-JP"/>
+              </w:rPr>
+              <w:t xml:space="preserve">manage orders and track orders placed by them. </w:t>
+            </w:r>
+            <w:r>
+              <w:rPr>
+                <w:kern w:val="20"/>
+                <w:sz w:val="22"/>
+                <w:lang w:eastAsia="ja-JP"/>
+              </w:rPr>
+              <w:t xml:space="preserve"> </w:t>
+            </w:r>
+          </w:p>
+          <w:p/>
           <w:tbl>
             <w:tblPr>
               <w:tblStyle w:val="TableGrid"/>
@@ -1651,13 +1992,67 @@
                   </w:pPr>
                   <w:r>
                     <w:rPr>
-                      <w:rFonts w:asciiTheme="majorHAnsi" w:hAnsiTheme="majorHAnsi"/>
                       <w:b/>
-                      <w:color w:val="auto"/>
-                      <w:sz w:val="24"/>
-                      <w:szCs w:val="24"/>
+                      <w:noProof/>
+                      <w:color w:val="4F81BD" w:themeColor="accent1"/>
                     </w:rPr>
-                    <w:t xml:space="preserve">1.Grizzly-Store </w:t>
+                    <w:lastRenderedPageBreak/>
+                    <mc:AlternateContent>
+                      <mc:Choice Requires="wps">
+                        <w:drawing>
+                          <wp:anchor distT="0" distB="0" distL="114300" distR="114300" simplePos="0" relativeHeight="251671552" behindDoc="0" locked="0" layoutInCell="1" allowOverlap="1" wp14:anchorId="60DF5C0D" wp14:editId="73DB56C1">
+                            <wp:simplePos x="0" y="0"/>
+                            <wp:positionH relativeFrom="column">
+                              <wp:posOffset>-1638300</wp:posOffset>
+                            </wp:positionH>
+                            <wp:positionV relativeFrom="paragraph">
+                              <wp:posOffset>-194945</wp:posOffset>
+                            </wp:positionV>
+                            <wp:extent cx="6553200" cy="19050"/>
+                            <wp:effectExtent l="0" t="0" r="19050" b="19050"/>
+                            <wp:wrapNone/>
+                            <wp:docPr id="9" name="Straight Connector 9"/>
+                            <wp:cNvGraphicFramePr/>
+                            <a:graphic xmlns:a="http://schemas.openxmlformats.org/drawingml/2006/main">
+                              <a:graphicData uri="http://schemas.microsoft.com/office/word/2010/wordprocessingShape">
+                                <wps:wsp>
+                                  <wps:cNvCnPr/>
+                                  <wps:spPr>
+                                    <a:xfrm flipV="1">
+                                      <a:off x="0" y="0"/>
+                                      <a:ext cx="6553200" cy="19050"/>
+                                    </a:xfrm>
+                                    <a:prstGeom prst="line">
+                                      <a:avLst/>
+                                    </a:prstGeom>
+                                  </wps:spPr>
+                                  <wps:style>
+                                    <a:lnRef idx="1">
+                                      <a:schemeClr val="dk1"/>
+                                    </a:lnRef>
+                                    <a:fillRef idx="0">
+                                      <a:schemeClr val="dk1"/>
+                                    </a:fillRef>
+                                    <a:effectRef idx="0">
+                                      <a:schemeClr val="dk1"/>
+                                    </a:effectRef>
+                                    <a:fontRef idx="minor">
+                                      <a:schemeClr val="tx1"/>
+                                    </a:fontRef>
+                                  </wps:style>
+                                  <wps:bodyPr/>
+                                </wps:wsp>
+                              </a:graphicData>
+                            </a:graphic>
+                          </wp:anchor>
+                        </w:drawing>
+                      </mc:Choice>
+                      <mc:Fallback>
+                        <w:pict>
+                          <v:line w14:anchorId="1B39DC23" id="Straight Connector 9" o:spid="_x0000_s1026" style="position:absolute;flip:y;z-index:251671552;visibility:visible;mso-wrap-style:square;mso-wrap-distance-left:9pt;mso-wrap-distance-top:0;mso-wrap-distance-right:9pt;mso-wrap-distance-bottom:0;mso-position-horizontal:absolute;mso-position-horizontal-relative:text;mso-position-vertical:absolute;mso-position-vertical-relative:text" from="-129pt,-15.35pt" to="387pt,-13.85pt" o:gfxdata="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" strokecolor="black [3040]"/>
+                        </w:pict>
+                      </mc:Fallback>
+                    </mc:AlternateContent>
                   </w:r>
                   <w:r>
                     <w:rPr>
@@ -1667,37 +2062,7 @@
                       <w:sz w:val="24"/>
                       <w:szCs w:val="24"/>
                     </w:rPr>
-                    <w:t>( E-</w:t>
-                  </w:r>
-                  <w:r>
-                    <w:rPr>
-                      <w:rFonts w:asciiTheme="majorHAnsi" w:hAnsiTheme="majorHAnsi"/>
-                      <w:b/>
-                      <w:color w:val="auto"/>
-                      <w:sz w:val="24"/>
-                      <w:szCs w:val="24"/>
-                    </w:rPr>
-                    <w:t>Commerce</w:t>
-                  </w:r>
-                  <w:r>
-                    <w:rPr>
-                      <w:rFonts w:asciiTheme="majorHAnsi" w:hAnsiTheme="majorHAnsi"/>
-                      <w:b/>
-                      <w:color w:val="auto"/>
-                      <w:sz w:val="24"/>
-                      <w:szCs w:val="24"/>
-                    </w:rPr>
-                    <w:t>)</w:t>
-                  </w:r>
-                  <w:r>
-                    <w:rPr>
-                      <w:rFonts w:asciiTheme="majorHAnsi" w:hAnsiTheme="majorHAnsi"/>
-                      <w:b/>
-                      <w:color w:val="auto"/>
-                      <w:sz w:val="24"/>
-                      <w:szCs w:val="24"/>
-                    </w:rPr>
-                    <w:t xml:space="preserve">    Duration – 2 months</w:t>
+                    <w:t xml:space="preserve">2. Cognizant - KLUB       </w:t>
                   </w:r>
                 </w:p>
               </w:tc>
@@ -1769,14 +2134,7 @@
                       <w:rStyle w:val="pseditboxdisponly"/>
                       <w:rFonts w:ascii="Arial" w:hAnsi="Arial" w:cs="Arial"/>
                     </w:rPr>
-                    <w:t>Team</w:t>
-                  </w:r>
-                  <w:r>
-                    <w:rPr>
-                      <w:rStyle w:val="pseditboxdisponly"/>
-                      <w:rFonts w:ascii="Arial" w:hAnsi="Arial" w:cs="Arial"/>
-                    </w:rPr>
-                    <w:t xml:space="preserve"> lead and Full Stack developer</w:t>
+                    <w:t>Full Stack Developer</w:t>
                   </w:r>
                 </w:p>
                 <w:p>
@@ -1812,7 +2170,7 @@
                       <w:sz w:val="20"/>
                       <w:szCs w:val="20"/>
                     </w:rPr>
-                    <w:t xml:space="preserve">Developed product </w:t>
+                    <w:t xml:space="preserve">Planned Development of product </w:t>
                   </w:r>
                   <w:r>
                     <w:rPr>
@@ -1830,729 +2188,7 @@
                       <w:sz w:val="20"/>
                       <w:szCs w:val="20"/>
                     </w:rPr>
-                    <w:t>,</w:t>
-                  </w:r>
-                  <w:r>
-                    <w:rPr>
-                      <w:rFonts w:ascii="Arial" w:hAnsi="Arial" w:cs="Arial"/>
-                      <w:color w:val="000000" w:themeColor="text1"/>
-                      <w:sz w:val="20"/>
-                      <w:szCs w:val="20"/>
-                    </w:rPr>
-                    <w:t xml:space="preserve"> </w:t>
-                  </w:r>
-                  <w:r>
-                    <w:rPr>
-                      <w:rFonts w:ascii="Arial" w:hAnsi="Arial" w:cs="Arial"/>
-                      <w:color w:val="000000" w:themeColor="text1"/>
-                      <w:sz w:val="20"/>
-                      <w:szCs w:val="20"/>
-                    </w:rPr>
-                    <w:t>Bootstrap, CSS, HTML for Front End.</w:t>
-                  </w:r>
-                </w:p>
-                <w:p>
-                  <w:pPr>
-                    <w:pStyle w:val="ListParagraph"/>
-                    <w:numPr>
-                      <w:ilvl w:val="0"/>
-                      <w:numId w:val="3"/>
-                    </w:numPr>
-                    <w:spacing w:after="0" w:line="240" w:lineRule="auto"/>
-                    <w:jc w:val="both"/>
-                    <w:rPr>
-                      <w:rFonts w:ascii="Arial" w:hAnsi="Arial" w:cs="Arial"/>
-                      <w:sz w:val="20"/>
-                      <w:szCs w:val="20"/>
-                    </w:rPr>
-                  </w:pPr>
-                  <w:r>
-                    <w:rPr>
-                      <w:rFonts w:ascii="Arial" w:hAnsi="Arial" w:cs="Arial"/>
-                      <w:sz w:val="20"/>
-                      <w:szCs w:val="20"/>
-                    </w:rPr>
-                    <w:t>Used Spring-Boo</w:t>
-                  </w:r>
-                  <w:r>
-                    <w:rPr>
-                      <w:rFonts w:ascii="Arial" w:hAnsi="Arial" w:cs="Arial"/>
-                      <w:sz w:val="20"/>
-                      <w:szCs w:val="20"/>
-                    </w:rPr>
-                    <w:t>t</w:t>
-                  </w:r>
-                  <w:r>
-                    <w:rPr>
-                      <w:rFonts w:ascii="Arial" w:hAnsi="Arial" w:cs="Arial"/>
-                      <w:sz w:val="20"/>
-                      <w:szCs w:val="20"/>
-                    </w:rPr>
-                    <w:t>,</w:t>
-                  </w:r>
-                  <w:r>
-                    <w:rPr>
-                      <w:rFonts w:ascii="Arial" w:hAnsi="Arial" w:cs="Arial"/>
-                      <w:sz w:val="20"/>
-                      <w:szCs w:val="20"/>
-                    </w:rPr>
-                    <w:t xml:space="preserve"> </w:t>
-                  </w:r>
-                  <w:proofErr w:type="spellStart"/>
-                  <w:r>
-                    <w:rPr>
-                      <w:rFonts w:ascii="Arial" w:hAnsi="Arial" w:cs="Arial"/>
-                      <w:sz w:val="20"/>
-                      <w:szCs w:val="20"/>
-                    </w:rPr>
-                    <w:t>Mysql</w:t>
-                  </w:r>
-                  <w:proofErr w:type="spellEnd"/>
-                  <w:r>
-                    <w:rPr>
-                      <w:rFonts w:ascii="Arial" w:hAnsi="Arial" w:cs="Arial"/>
-                      <w:sz w:val="20"/>
-                      <w:szCs w:val="20"/>
-                    </w:rPr>
-                    <w:t xml:space="preserve"> Work Bench for Back End.</w:t>
-                  </w:r>
-                </w:p>
-                <w:p>
-                  <w:pPr>
-                    <w:pStyle w:val="ListParagraph"/>
-                    <w:numPr>
-                      <w:ilvl w:val="0"/>
-                      <w:numId w:val="3"/>
-                    </w:numPr>
-                    <w:spacing w:after="0" w:line="240" w:lineRule="auto"/>
-                    <w:jc w:val="both"/>
-                    <w:rPr>
-                      <w:rFonts w:ascii="Arial" w:hAnsi="Arial" w:cs="Arial"/>
-                      <w:color w:val="000000" w:themeColor="text1"/>
-                      <w:sz w:val="20"/>
-                      <w:szCs w:val="20"/>
-                    </w:rPr>
-                  </w:pPr>
-                  <w:r>
-                    <w:rPr>
-                      <w:rFonts w:ascii="Arial" w:hAnsi="Arial" w:cs="Arial"/>
-                      <w:color w:val="000000" w:themeColor="text1"/>
-                      <w:sz w:val="20"/>
-                      <w:szCs w:val="20"/>
-                    </w:rPr>
-                    <w:t>Requirement gather</w:t>
-                  </w:r>
-                  <w:r>
-                    <w:rPr>
-                      <w:rFonts w:ascii="Arial" w:hAnsi="Arial" w:cs="Arial"/>
-                      <w:color w:val="000000" w:themeColor="text1"/>
-                      <w:sz w:val="20"/>
-                      <w:szCs w:val="20"/>
-                    </w:rPr>
-                    <w:t>ing and analysis</w:t>
-                  </w:r>
-                  <w:r>
-                    <w:rPr>
-                      <w:rFonts w:ascii="Arial" w:hAnsi="Arial" w:cs="Arial"/>
-                      <w:color w:val="000000" w:themeColor="text1"/>
-                      <w:sz w:val="20"/>
-                      <w:szCs w:val="20"/>
-                    </w:rPr>
-                    <w:t>.</w:t>
-                  </w:r>
-                </w:p>
-                <w:p>
-                  <w:pPr>
-                    <w:pStyle w:val="ListParagraph"/>
-                    <w:numPr>
-                      <w:ilvl w:val="0"/>
-                      <w:numId w:val="3"/>
-                    </w:numPr>
-                    <w:spacing w:after="0" w:line="240" w:lineRule="auto"/>
-                    <w:jc w:val="both"/>
-                    <w:rPr>
-                      <w:rFonts w:ascii="Arial" w:hAnsi="Arial" w:cs="Arial"/>
-                      <w:color w:val="000000" w:themeColor="text1"/>
-                      <w:sz w:val="20"/>
-                      <w:szCs w:val="20"/>
-                    </w:rPr>
-                  </w:pPr>
-                  <w:r>
-                    <w:rPr>
-                      <w:rFonts w:ascii="Arial" w:hAnsi="Arial" w:cs="Arial"/>
-                      <w:color w:val="000000" w:themeColor="text1"/>
-                      <w:sz w:val="20"/>
-                      <w:szCs w:val="20"/>
-                    </w:rPr>
-                    <w:t>Development</w:t>
-                  </w:r>
-                </w:p>
-                <w:p>
-                  <w:pPr>
-                    <w:pStyle w:val="ListParagraph"/>
-                    <w:numPr>
-                      <w:ilvl w:val="0"/>
-                      <w:numId w:val="3"/>
-                    </w:numPr>
-                    <w:spacing w:after="0" w:line="240" w:lineRule="auto"/>
-                    <w:jc w:val="both"/>
-                    <w:rPr>
-                      <w:rFonts w:asciiTheme="majorHAnsi" w:hAnsiTheme="majorHAnsi"/>
-                      <w:sz w:val="24"/>
-                      <w:szCs w:val="24"/>
-                    </w:rPr>
-                  </w:pPr>
-                  <w:r>
-                    <w:rPr>
-                      <w:rFonts w:ascii="Arial" w:hAnsi="Arial" w:cs="Arial"/>
-                      <w:sz w:val="20"/>
-                      <w:szCs w:val="20"/>
-                    </w:rPr>
-                    <w:t xml:space="preserve">Creating and Maintaining Project Repository On </w:t>
-                  </w:r>
-                  <w:r>
-                    <w:rPr>
-                      <w:rFonts w:ascii="Arial" w:hAnsi="Arial" w:cs="Arial"/>
-                      <w:sz w:val="20"/>
-                      <w:szCs w:val="20"/>
-                    </w:rPr>
-                    <w:t>(</w:t>
-                  </w:r>
-                  <w:r>
-                    <w:rPr>
-                      <w:rFonts w:ascii="Arial" w:hAnsi="Arial" w:cs="Arial"/>
-                      <w:sz w:val="20"/>
-                      <w:szCs w:val="20"/>
-                    </w:rPr>
-                    <w:t>code.cognizant.com</w:t>
-                  </w:r>
-                  <w:r>
-                    <w:rPr>
-                      <w:rFonts w:ascii="Arial" w:hAnsi="Arial" w:cs="Arial"/>
-                      <w:sz w:val="20"/>
-                      <w:szCs w:val="20"/>
-                    </w:rPr>
-                    <w:t>)</w:t>
-                  </w:r>
-                  <w:r>
-                    <w:rPr>
-                      <w:rFonts w:ascii="Arial" w:hAnsi="Arial" w:cs="Arial"/>
-                      <w:sz w:val="20"/>
-                      <w:szCs w:val="20"/>
-                    </w:rPr>
-                    <w:t xml:space="preserve"> </w:t>
-                  </w:r>
-                  <w:proofErr w:type="spellStart"/>
-                  <w:r>
-                    <w:rPr>
-                      <w:rFonts w:ascii="Arial" w:hAnsi="Arial" w:cs="Arial"/>
-                      <w:sz w:val="20"/>
-                      <w:szCs w:val="20"/>
-                    </w:rPr>
-                    <w:t>Gitl</w:t>
-                  </w:r>
-                  <w:r>
-                    <w:rPr>
-                      <w:rFonts w:ascii="Arial" w:hAnsi="Arial" w:cs="Arial"/>
-                      <w:sz w:val="20"/>
-                      <w:szCs w:val="20"/>
-                    </w:rPr>
-                    <w:t>ab</w:t>
-                  </w:r>
-                  <w:proofErr w:type="spellEnd"/>
-                  <w:r>
-                    <w:rPr>
-                      <w:rFonts w:ascii="Arial" w:hAnsi="Arial" w:cs="Arial"/>
-                      <w:sz w:val="20"/>
-                      <w:szCs w:val="20"/>
-                    </w:rPr>
-                    <w:t>.</w:t>
-                  </w:r>
-                </w:p>
-                <w:p>
-                  <w:pPr>
-                    <w:pStyle w:val="ListParagraph"/>
-                    <w:spacing w:after="0" w:line="240" w:lineRule="auto"/>
-                    <w:ind w:left="360"/>
-                    <w:jc w:val="both"/>
-                    <w:rPr>
-                      <w:rFonts w:asciiTheme="majorHAnsi" w:hAnsiTheme="majorHAnsi"/>
-                      <w:sz w:val="24"/>
-                      <w:szCs w:val="24"/>
-                    </w:rPr>
-                  </w:pPr>
-                </w:p>
-              </w:tc>
-            </w:tr>
-          </w:tbl>
-          <w:p>
-            <w:pPr>
-              <w:spacing w:before="240"/>
-              <w:ind w:left="432"/>
-              <w:jc w:val="both"/>
-              <w:rPr>
-                <w:kern w:val="20"/>
-                <w:lang w:eastAsia="ja-JP"/>
-              </w:rPr>
-            </w:pPr>
-            <w:r>
-              <w:rPr>
-                <w:b/>
-                <w:kern w:val="20"/>
-                <w:lang w:eastAsia="ja-JP"/>
-              </w:rPr>
-              <w:t xml:space="preserve">Project </w:t>
-            </w:r>
-            <w:r>
-              <w:rPr>
-                <w:b/>
-                <w:kern w:val="20"/>
-                <w:lang w:eastAsia="ja-JP"/>
-              </w:rPr>
-              <w:t>Description</w:t>
-            </w:r>
-            <w:r>
-              <w:rPr>
-                <w:b/>
-                <w:kern w:val="20"/>
-                <w:lang w:eastAsia="ja-JP"/>
-              </w:rPr>
-              <w:t>:</w:t>
-            </w:r>
-            <w:r>
-              <w:rPr>
-                <w:b/>
-                <w:kern w:val="20"/>
-                <w:lang w:eastAsia="ja-JP"/>
-              </w:rPr>
-              <w:t xml:space="preserve"> </w:t>
-            </w:r>
-            <w:r>
-              <w:rPr>
-                <w:kern w:val="20"/>
-                <w:lang w:eastAsia="ja-JP"/>
-              </w:rPr>
-              <w:t>I worked on this project during my training as full stack developer (Immersive Learning Batch) at Cognizant. It implements an E-commerce website which was divided into three portals Admin, Vendor and Customer. 21 trainees worked on this project who were divided into each respective P</w:t>
-            </w:r>
-            <w:r>
-              <w:rPr>
-                <w:kern w:val="20"/>
-                <w:lang w:eastAsia="ja-JP"/>
-              </w:rPr>
-              <w:t>ortal</w:t>
-            </w:r>
-            <w:r>
-              <w:rPr>
-                <w:kern w:val="20"/>
-                <w:lang w:eastAsia="ja-JP"/>
-              </w:rPr>
-              <w:t xml:space="preserve">. I was part of vendor portal and my task was to display detailed product information along with images - on click from product </w:t>
-            </w:r>
-            <w:r>
-              <w:rPr>
-                <w:kern w:val="20"/>
-                <w:lang w:eastAsia="ja-JP"/>
-              </w:rPr>
-              <w:t>list</w:t>
-            </w:r>
-            <w:r>
-              <w:rPr>
-                <w:kern w:val="20"/>
-                <w:lang w:eastAsia="ja-JP"/>
-              </w:rPr>
-              <w:t xml:space="preserve">, Edit product Information and delete </w:t>
-            </w:r>
-            <w:r>
-              <w:rPr>
-                <w:kern w:val="20"/>
-                <w:lang w:eastAsia="ja-JP"/>
-              </w:rPr>
-              <w:t>Images. We</w:t>
-            </w:r>
-            <w:r>
-              <w:rPr>
-                <w:kern w:val="20"/>
-                <w:lang w:eastAsia="ja-JP"/>
-              </w:rPr>
-              <w:t xml:space="preserve"> imp</w:t>
-            </w:r>
-            <w:r>
-              <w:rPr>
-                <w:kern w:val="20"/>
-                <w:lang w:eastAsia="ja-JP"/>
-              </w:rPr>
-              <w:t xml:space="preserve">lemented this project using </w:t>
-            </w:r>
-            <w:proofErr w:type="spellStart"/>
-            <w:r>
-              <w:rPr>
-                <w:kern w:val="20"/>
-                <w:lang w:eastAsia="ja-JP"/>
-              </w:rPr>
-              <w:t>git</w:t>
-            </w:r>
-            <w:proofErr w:type="spellEnd"/>
-            <w:r>
-              <w:rPr>
-                <w:kern w:val="20"/>
-                <w:lang w:eastAsia="ja-JP"/>
-              </w:rPr>
-              <w:t xml:space="preserve"> a</w:t>
-            </w:r>
-            <w:r>
-              <w:rPr>
-                <w:kern w:val="20"/>
-                <w:lang w:eastAsia="ja-JP"/>
-              </w:rPr>
-              <w:t>nd Maven. We also deployed this project on cognizant server using putty and WinScp3 tools.</w:t>
-            </w:r>
-          </w:p>
-          <w:p/>
-          <w:tbl>
-            <w:tblPr>
-              <w:tblStyle w:val="TableGrid"/>
-              <w:tblW w:w="10350" w:type="dxa"/>
-              <w:tblBorders>
-                <w:top w:val="none" w:sz="0" w:space="0" w:color="auto"/>
-                <w:left w:val="none" w:sz="0" w:space="0" w:color="auto"/>
-                <w:bottom w:val="none" w:sz="0" w:space="0" w:color="auto"/>
-                <w:right w:val="none" w:sz="0" w:space="0" w:color="auto"/>
-                <w:insideH w:val="none" w:sz="0" w:space="0" w:color="auto"/>
-                <w:insideV w:val="none" w:sz="0" w:space="0" w:color="auto"/>
-              </w:tblBorders>
-              <w:tblLayout w:type="fixed"/>
-              <w:tblCellMar>
-                <w:top w:w="72" w:type="dxa"/>
-                <w:left w:w="72" w:type="dxa"/>
-                <w:bottom w:w="72" w:type="dxa"/>
-                <w:right w:w="72" w:type="dxa"/>
-              </w:tblCellMar>
-              <w:tblLook w:val="04A0" w:firstRow="1" w:lastRow="0" w:firstColumn="1" w:lastColumn="0" w:noHBand="0" w:noVBand="1"/>
-            </w:tblPr>
-            <w:tblGrid>
-              <w:gridCol w:w="7216"/>
-              <w:gridCol w:w="3134"/>
-            </w:tblGrid>
-            <w:tr>
-              <w:trPr>
-                <w:gridAfter w:val="1"/>
-                <w:wAfter w:w="3134" w:type="dxa"/>
-                <w:trHeight w:val="360"/>
-              </w:trPr>
-              <w:tc>
-                <w:tcPr>
-                  <w:tcW w:w="7216" w:type="dxa"/>
-                  <w:tcBorders>
-                    <w:top w:val="dotted" w:sz="6" w:space="0" w:color="A6A6A6" w:themeColor="background1" w:themeShade="A6"/>
-                  </w:tcBorders>
-                  <w:tcMar>
-                    <w:top w:w="108" w:type="dxa"/>
-                    <w:bottom w:w="0" w:type="dxa"/>
-                  </w:tcMar>
-                </w:tcPr>
-                <w:p>
-                  <w:pPr>
-                    <w:pStyle w:val="ResumeText"/>
-                    <w:ind w:right="0"/>
-                    <w:rPr>
-                      <w:rFonts w:asciiTheme="majorHAnsi" w:hAnsiTheme="majorHAnsi"/>
-                      <w:b/>
-                      <w:color w:val="auto"/>
-                      <w:sz w:val="24"/>
-                      <w:szCs w:val="24"/>
-                    </w:rPr>
-                  </w:pPr>
-                </w:p>
-                <w:p>
-                  <w:pPr>
-                    <w:pStyle w:val="ResumeText"/>
-                    <w:ind w:right="0"/>
-                    <w:rPr>
-                      <w:rFonts w:asciiTheme="majorHAnsi" w:hAnsiTheme="majorHAnsi"/>
-                      <w:b/>
-                      <w:color w:val="auto"/>
-                      <w:sz w:val="24"/>
-                      <w:szCs w:val="24"/>
-                    </w:rPr>
-                  </w:pPr>
-                  <w:r>
-                    <w:rPr>
-                      <w:rFonts w:asciiTheme="majorHAnsi" w:hAnsiTheme="majorHAnsi"/>
-                      <w:b/>
-                      <w:color w:val="auto"/>
-                      <w:sz w:val="24"/>
-                      <w:szCs w:val="24"/>
-                    </w:rPr>
-                    <w:t>2</w:t>
-                  </w:r>
-                  <w:r>
-                    <w:rPr>
-                      <w:rFonts w:asciiTheme="majorHAnsi" w:hAnsiTheme="majorHAnsi"/>
-                      <w:b/>
-                      <w:color w:val="auto"/>
-                      <w:sz w:val="24"/>
-                      <w:szCs w:val="24"/>
-                    </w:rPr>
-                    <w:t>.</w:t>
-                  </w:r>
-                  <w:r>
-                    <w:rPr>
-                      <w:rFonts w:asciiTheme="majorHAnsi" w:hAnsiTheme="majorHAnsi"/>
-                      <w:b/>
-                      <w:color w:val="auto"/>
-                      <w:sz w:val="24"/>
-                      <w:szCs w:val="24"/>
-                    </w:rPr>
-                    <w:t xml:space="preserve"> Cognizant - K</w:t>
-                  </w:r>
-                  <w:r>
-                    <w:rPr>
-                      <w:rFonts w:asciiTheme="majorHAnsi" w:hAnsiTheme="majorHAnsi"/>
-                      <w:b/>
-                      <w:color w:val="auto"/>
-                      <w:sz w:val="24"/>
-                      <w:szCs w:val="24"/>
-                    </w:rPr>
-                    <w:t xml:space="preserve">LUB       </w:t>
-                  </w:r>
-                </w:p>
-              </w:tc>
-            </w:tr>
-            <w:tr>
-              <w:trPr>
-                <w:trHeight w:val="318"/>
-              </w:trPr>
-              <w:tc>
-                <w:tcPr>
-                  <w:tcW w:w="10350" w:type="dxa"/>
-                  <w:gridSpan w:val="2"/>
-                  <w:tcMar>
-                    <w:top w:w="108" w:type="dxa"/>
-                    <w:bottom w:w="0" w:type="dxa"/>
-                  </w:tcMar>
-                </w:tcPr>
-                <w:p>
-                  <w:pPr>
-                    <w:pStyle w:val="ResumeText"/>
-                    <w:ind w:right="432"/>
-                    <w:rPr>
-                      <w:rStyle w:val="pseditboxdisponly"/>
-                      <w:rFonts w:ascii="Arial" w:hAnsi="Arial" w:cs="Arial"/>
-                    </w:rPr>
-                  </w:pPr>
-                  <w:r>
-                    <w:rPr>
-                      <w:rFonts w:asciiTheme="majorHAnsi" w:hAnsiTheme="majorHAnsi"/>
-                      <w:b/>
-                      <w:color w:val="auto"/>
-                      <w:sz w:val="24"/>
-                      <w:szCs w:val="24"/>
-                    </w:rPr>
-                    <w:t>[</w:t>
-                  </w:r>
-                  <w:r>
-                    <w:rPr>
-                      <w:rFonts w:asciiTheme="majorHAnsi" w:hAnsiTheme="majorHAnsi"/>
-                      <w:b/>
-                      <w:color w:val="auto"/>
-                      <w:sz w:val="24"/>
-                      <w:szCs w:val="24"/>
-                    </w:rPr>
-                    <w:t>Role</w:t>
-                  </w:r>
-                  <w:r>
-                    <w:rPr>
-                      <w:rFonts w:asciiTheme="majorHAnsi" w:hAnsiTheme="majorHAnsi"/>
-                      <w:b/>
-                      <w:color w:val="auto"/>
-                      <w:sz w:val="24"/>
-                      <w:szCs w:val="24"/>
-                    </w:rPr>
-                    <w:t>]</w:t>
-                  </w:r>
-                  <w:r>
-                    <w:rPr>
-                      <w:rFonts w:asciiTheme="majorHAnsi" w:hAnsiTheme="majorHAnsi"/>
-                      <w:b/>
-                      <w:color w:val="auto"/>
-                      <w:sz w:val="24"/>
-                      <w:szCs w:val="24"/>
-                    </w:rPr>
-                    <w:t xml:space="preserve"> </w:t>
-                  </w:r>
-                  <w:r>
-                    <w:rPr>
-                      <w:rStyle w:val="pseditboxdisponly"/>
-                      <w:rFonts w:ascii="Arial" w:hAnsi="Arial" w:cs="Arial"/>
-                    </w:rPr>
-                    <w:t>Full</w:t>
-                  </w:r>
-                  <w:r>
-                    <w:rPr>
-                      <w:rStyle w:val="pseditboxdisponly"/>
-                      <w:rFonts w:ascii="Arial" w:hAnsi="Arial" w:cs="Arial"/>
-                    </w:rPr>
-                    <w:t xml:space="preserve"> </w:t>
-                  </w:r>
-                  <w:r>
-                    <w:rPr>
-                      <w:rStyle w:val="pseditboxdisponly"/>
-                      <w:rFonts w:ascii="Arial" w:hAnsi="Arial" w:cs="Arial"/>
-                    </w:rPr>
-                    <w:t>Stack Developer</w:t>
-                  </w:r>
-                </w:p>
-                <w:p>
-                  <w:pPr>
-                    <w:pStyle w:val="ResumeText"/>
-                    <w:ind w:right="432"/>
-                    <w:rPr>
-                      <w:rStyle w:val="pseditboxdisponly"/>
-                      <w:rFonts w:ascii="Arial" w:hAnsi="Arial" w:cs="Arial"/>
-                    </w:rPr>
-                  </w:pPr>
-                </w:p>
-                <w:p>
-                  <w:pPr>
-                    <w:pStyle w:val="ListParagraph"/>
-                    <w:numPr>
-                      <w:ilvl w:val="0"/>
-                      <w:numId w:val="4"/>
-                    </w:numPr>
-                    <w:spacing w:after="0" w:line="240" w:lineRule="auto"/>
-                    <w:jc w:val="both"/>
-                    <w:rPr>
-                      <w:rFonts w:ascii="Arial" w:hAnsi="Arial" w:cs="Arial"/>
-                      <w:color w:val="000000" w:themeColor="text1"/>
-                      <w:sz w:val="20"/>
-                      <w:szCs w:val="20"/>
-                    </w:rPr>
-                  </w:pPr>
-                  <w:r>
-                    <w:rPr>
-                      <w:rFonts w:ascii="Arial" w:hAnsi="Arial" w:cs="Arial"/>
-                      <w:color w:val="000000" w:themeColor="text1"/>
-                      <w:sz w:val="20"/>
-                      <w:szCs w:val="20"/>
-                    </w:rPr>
-                    <w:t>Planned Development</w:t>
-                  </w:r>
-                  <w:r>
-                    <w:rPr>
-                      <w:rFonts w:ascii="Arial" w:hAnsi="Arial" w:cs="Arial"/>
-                      <w:color w:val="000000" w:themeColor="text1"/>
-                      <w:sz w:val="20"/>
-                      <w:szCs w:val="20"/>
-                    </w:rPr>
-                    <w:t xml:space="preserve"> </w:t>
-                  </w:r>
-                  <w:r>
-                    <w:rPr>
-                      <w:rFonts w:ascii="Arial" w:hAnsi="Arial" w:cs="Arial"/>
-                      <w:color w:val="000000" w:themeColor="text1"/>
-                      <w:sz w:val="20"/>
-                      <w:szCs w:val="20"/>
-                    </w:rPr>
-                    <w:t xml:space="preserve">of </w:t>
-                  </w:r>
-                  <w:r>
-                    <w:rPr>
-                      <w:rFonts w:ascii="Arial" w:hAnsi="Arial" w:cs="Arial"/>
-                      <w:color w:val="000000" w:themeColor="text1"/>
-                      <w:sz w:val="20"/>
-                      <w:szCs w:val="20"/>
-                    </w:rPr>
-                    <w:t xml:space="preserve">product </w:t>
-                  </w:r>
-                  <w:r>
-                    <w:rPr>
-                      <w:rFonts w:ascii="Arial" w:hAnsi="Arial" w:cs="Arial"/>
-                      <w:color w:val="000000" w:themeColor="text1"/>
-                      <w:sz w:val="20"/>
-                      <w:szCs w:val="20"/>
-                    </w:rPr>
-                    <w:t>using</w:t>
-                  </w:r>
-                  <w:r>
-                    <w:rPr>
-                      <w:rFonts w:ascii="Arial" w:hAnsi="Arial" w:cs="Arial"/>
-                      <w:color w:val="000000" w:themeColor="text1"/>
-                      <w:sz w:val="20"/>
-                      <w:szCs w:val="20"/>
-                    </w:rPr>
-                    <w:t xml:space="preserve"> </w:t>
-                  </w:r>
-                  <w:r>
-                    <w:rPr>
-                      <w:rFonts w:ascii="Arial" w:hAnsi="Arial" w:cs="Arial"/>
-                      <w:color w:val="000000" w:themeColor="text1"/>
-                      <w:sz w:val="20"/>
-                      <w:szCs w:val="20"/>
-                    </w:rPr>
-                    <w:t>CSS,</w:t>
-                  </w:r>
-                  <w:r>
-                    <w:rPr>
-                      <w:rFonts w:ascii="Arial" w:hAnsi="Arial" w:cs="Arial"/>
-                      <w:color w:val="000000" w:themeColor="text1"/>
-                      <w:sz w:val="20"/>
-                      <w:szCs w:val="20"/>
-                    </w:rPr>
-                    <w:t xml:space="preserve"> </w:t>
-                  </w:r>
-                  <w:r>
-                    <w:rPr>
-                      <w:rFonts w:ascii="Arial" w:hAnsi="Arial" w:cs="Arial"/>
-                      <w:color w:val="000000" w:themeColor="text1"/>
-                      <w:sz w:val="20"/>
-                      <w:szCs w:val="20"/>
-                    </w:rPr>
-                    <w:t>HTML</w:t>
-                  </w:r>
-                  <w:r>
-                    <w:rPr>
-                      <w:rFonts w:ascii="Arial" w:hAnsi="Arial" w:cs="Arial"/>
-                      <w:color w:val="000000" w:themeColor="text1"/>
-                      <w:sz w:val="20"/>
-                      <w:szCs w:val="20"/>
-                    </w:rPr>
-                    <w:t>,</w:t>
-                  </w:r>
-                  <w:r>
-                    <w:rPr>
-                      <w:rFonts w:ascii="Arial" w:hAnsi="Arial" w:cs="Arial"/>
-                      <w:color w:val="000000" w:themeColor="text1"/>
-                      <w:sz w:val="20"/>
-                      <w:szCs w:val="20"/>
-                    </w:rPr>
-                    <w:t xml:space="preserve"> </w:t>
-                  </w:r>
-                  <w:r>
-                    <w:rPr>
-                      <w:rFonts w:ascii="Arial" w:hAnsi="Arial" w:cs="Arial"/>
-                      <w:color w:val="000000" w:themeColor="text1"/>
-                      <w:sz w:val="20"/>
-                      <w:szCs w:val="20"/>
-                    </w:rPr>
-                    <w:t>Angular5</w:t>
-                  </w:r>
-                  <w:r>
-                    <w:rPr>
-                      <w:rFonts w:ascii="Arial" w:hAnsi="Arial" w:cs="Arial"/>
-                      <w:color w:val="000000" w:themeColor="text1"/>
-                      <w:sz w:val="20"/>
-                      <w:szCs w:val="20"/>
-                    </w:rPr>
-                    <w:t xml:space="preserve"> for Front End</w:t>
-                  </w:r>
-                  <w:r>
-                    <w:rPr>
-                      <w:rFonts w:ascii="Arial" w:hAnsi="Arial" w:cs="Arial"/>
-                      <w:color w:val="000000" w:themeColor="text1"/>
-                      <w:sz w:val="20"/>
-                      <w:szCs w:val="20"/>
-                    </w:rPr>
-                    <w:t>.</w:t>
+                    <w:t xml:space="preserve"> CSS, HTML, Angular5 for Front End.</w:t>
                   </w:r>
                 </w:p>
                 <w:p>
@@ -2576,7 +2212,7 @@
                       <w:sz w:val="20"/>
                       <w:szCs w:val="20"/>
                     </w:rPr>
-                    <w:t>Planned usage of Spring-Boo</w:t>
+                    <w:t xml:space="preserve">Planned usage of Spring-Boot, </w:t>
                   </w:r>
                   <w:r>
                     <w:rPr>
@@ -2584,7 +2220,7 @@
                       <w:sz w:val="20"/>
                       <w:szCs w:val="20"/>
                     </w:rPr>
-                    <w:t>t</w:t>
+                    <w:t>MyS</w:t>
                   </w:r>
                   <w:r>
                     <w:rPr>
@@ -2592,26 +2228,8 @@
                       <w:sz w:val="20"/>
                       <w:szCs w:val="20"/>
                     </w:rPr>
-                    <w:t>,</w:t>
+                    <w:t>QL</w:t>
                   </w:r>
-                  <w:r>
-                    <w:rPr>
-                      <w:rFonts w:ascii="Arial" w:hAnsi="Arial" w:cs="Arial"/>
-                      <w:sz w:val="20"/>
-                      <w:szCs w:val="20"/>
-                    </w:rPr>
-                    <w:t xml:space="preserve"> </w:t>
-                  </w:r>
-                  <w:proofErr w:type="spellStart"/>
-                  <w:r>
-                    <w:rPr>
-                      <w:rFonts w:ascii="Arial" w:hAnsi="Arial" w:cs="Arial"/>
-                      <w:sz w:val="20"/>
-                      <w:szCs w:val="20"/>
-                    </w:rPr>
-                    <w:t>Mysql</w:t>
-                  </w:r>
-                  <w:proofErr w:type="spellEnd"/>
                   <w:r>
                     <w:rPr>
                       <w:rFonts w:ascii="Arial" w:hAnsi="Arial" w:cs="Arial"/>
@@ -2670,16 +2288,14 @@
                     </w:rPr>
                     <w:t xml:space="preserve">Creating and managing </w:t>
                   </w:r>
-                  <w:proofErr w:type="spellStart"/>
                   <w:r>
                     <w:rPr>
                       <w:rFonts w:asciiTheme="majorHAnsi" w:hAnsiTheme="majorHAnsi"/>
                       <w:sz w:val="24"/>
                       <w:szCs w:val="24"/>
                     </w:rPr>
-                    <w:t>Git</w:t>
+                    <w:t>GIT</w:t>
                   </w:r>
-                  <w:proofErr w:type="spellEnd"/>
                   <w:r>
                     <w:rPr>
                       <w:rFonts w:asciiTheme="majorHAnsi" w:hAnsiTheme="majorHAnsi"/>
@@ -2712,34 +2328,30 @@
               <w:ind w:left="360"/>
               <w:jc w:val="both"/>
               <w:rPr>
-                <w:kern w:val="20"/>
-                <w:sz w:val="24"/>
-                <w:lang w:eastAsia="ja-JP"/>
-              </w:rPr>
-            </w:pPr>
-            <w:r>
-              <w:rPr>
                 <w:b/>
                 <w:kern w:val="20"/>
                 <w:lang w:eastAsia="ja-JP"/>
               </w:rPr>
-              <w:t xml:space="preserve">Project </w:t>
-            </w:r>
-            <w:r>
-              <w:rPr>
-                <w:b/>
+            </w:pPr>
+          </w:p>
+          <w:p>
+            <w:pPr>
+              <w:pStyle w:val="ListParagraph"/>
+              <w:spacing w:after="0"/>
+              <w:ind w:left="0"/>
+              <w:jc w:val="both"/>
+              <w:rPr>
                 <w:kern w:val="20"/>
                 <w:lang w:eastAsia="ja-JP"/>
               </w:rPr>
-              <w:t>Description</w:t>
-            </w:r>
+            </w:pPr>
             <w:r>
               <w:rPr>
                 <w:b/>
                 <w:kern w:val="20"/>
                 <w:lang w:eastAsia="ja-JP"/>
               </w:rPr>
-              <w:t>:</w:t>
+              <w:t>Project Description</w:t>
             </w:r>
             <w:r>
               <w:rPr>
@@ -2747,208 +2359,218 @@
                 <w:kern w:val="20"/>
                 <w:lang w:eastAsia="ja-JP"/>
               </w:rPr>
-              <w:t xml:space="preserve"> </w:t>
+              <w:t xml:space="preserve">: </w:t>
             </w:r>
             <w:r>
               <w:rPr>
                 <w:kern w:val="20"/>
-                <w:sz w:val="24"/>
                 <w:lang w:eastAsia="ja-JP"/>
               </w:rPr>
-              <w:t xml:space="preserve">The idea behind </w:t>
+              <w:t xml:space="preserve">The idea behind this project is utilization of Cognizant internal resources instead of external </w:t>
             </w:r>
             <w:r>
               <w:rPr>
                 <w:kern w:val="20"/>
-                <w:sz w:val="24"/>
                 <w:lang w:eastAsia="ja-JP"/>
               </w:rPr>
-              <w:t xml:space="preserve">this project is utilization of </w:t>
+              <w:t xml:space="preserve">vendors or </w:t>
             </w:r>
             <w:r>
               <w:rPr>
                 <w:kern w:val="20"/>
-                <w:sz w:val="24"/>
                 <w:lang w:eastAsia="ja-JP"/>
               </w:rPr>
-              <w:t xml:space="preserve">Cognizant </w:t>
+              <w:t xml:space="preserve">trainers for fresher or </w:t>
             </w:r>
             <w:r>
               <w:rPr>
                 <w:kern w:val="20"/>
-                <w:sz w:val="24"/>
                 <w:lang w:eastAsia="ja-JP"/>
               </w:rPr>
-              <w:t xml:space="preserve">internal resources instead of external trainers for fresher </w:t>
+              <w:t xml:space="preserve">Associates </w:t>
             </w:r>
             <w:r>
               <w:rPr>
                 <w:kern w:val="20"/>
-                <w:sz w:val="24"/>
                 <w:lang w:eastAsia="ja-JP"/>
               </w:rPr>
-              <w:t xml:space="preserve">or BU </w:t>
+              <w:t>training program</w:t>
             </w:r>
             <w:r>
               <w:rPr>
                 <w:kern w:val="20"/>
-                <w:sz w:val="24"/>
                 <w:lang w:eastAsia="ja-JP"/>
               </w:rPr>
-              <w:t>training program</w:t>
+              <w:t xml:space="preserve">. It will help cognizant </w:t>
             </w:r>
             <w:r>
               <w:rPr>
                 <w:kern w:val="20"/>
-                <w:sz w:val="24"/>
                 <w:lang w:eastAsia="ja-JP"/>
               </w:rPr>
-              <w:t xml:space="preserve">. It will help cognizant academy team to save expenditures cost on external vendors. Cognizant Employees who are willing to guide </w:t>
+              <w:t xml:space="preserve">team to save expenditures cost on external vendors. Cognizant Employees who are willing to guide others will register on the portal, mention their specialized technology and time availability. Thus </w:t>
             </w:r>
             <w:r>
               <w:rPr>
                 <w:kern w:val="20"/>
-                <w:sz w:val="24"/>
                 <w:lang w:eastAsia="ja-JP"/>
               </w:rPr>
-              <w:t>others</w:t>
+              <w:t xml:space="preserve">respective cognizant teams </w:t>
             </w:r>
             <w:r>
               <w:rPr>
                 <w:kern w:val="20"/>
-                <w:sz w:val="24"/>
                 <w:lang w:eastAsia="ja-JP"/>
               </w:rPr>
-              <w:t xml:space="preserve"> will register on the</w:t>
-            </w:r>
-            <w:r>
+              <w:t>can arrange sessions for the required technology.</w:t>
+            </w:r>
+          </w:p>
+          <w:p>
+            <w:pPr>
+              <w:pStyle w:val="ListParagraph"/>
+              <w:spacing w:after="0"/>
+              <w:ind w:left="0"/>
+              <w:jc w:val="both"/>
               <w:rPr>
                 <w:kern w:val="20"/>
-                <w:sz w:val="24"/>
                 <w:lang w:eastAsia="ja-JP"/>
               </w:rPr>
-              <w:t xml:space="preserve"> portal</w:t>
-            </w:r>
-            <w:r>
-              <w:rPr>
+            </w:pPr>
+            <w:r>
+              <w:rPr>
+                <w:b/>
                 <w:kern w:val="20"/>
-                <w:sz w:val="24"/>
                 <w:lang w:eastAsia="ja-JP"/>
               </w:rPr>
-              <w:t>,</w:t>
+              <w:t xml:space="preserve">             </w:t>
             </w:r>
             <w:r>
               <w:rPr>
                 <w:kern w:val="20"/>
-                <w:sz w:val="24"/>
                 <w:lang w:eastAsia="ja-JP"/>
               </w:rPr>
-              <w:t xml:space="preserve"> </w:t>
-            </w:r>
+              <w:t xml:space="preserve">User is able to see event notifications, Past events along with images, Login in to </w:t>
+            </w:r>
+            <w:proofErr w:type="spellStart"/>
             <w:r>
               <w:rPr>
                 <w:kern w:val="20"/>
-                <w:sz w:val="24"/>
                 <w:lang w:eastAsia="ja-JP"/>
               </w:rPr>
-              <w:t xml:space="preserve">mention their </w:t>
-            </w:r>
+              <w:t>CKlub</w:t>
+            </w:r>
+            <w:proofErr w:type="spellEnd"/>
             <w:r>
               <w:rPr>
                 <w:kern w:val="20"/>
-                <w:sz w:val="24"/>
                 <w:lang w:eastAsia="ja-JP"/>
               </w:rPr>
-              <w:t>specialized</w:t>
+              <w:t xml:space="preserve"> portal, Register for the Event, view Event Description</w:t>
             </w:r>
             <w:r>
               <w:rPr>
                 <w:kern w:val="20"/>
-                <w:sz w:val="24"/>
                 <w:lang w:eastAsia="ja-JP"/>
               </w:rPr>
-              <w:t xml:space="preserve"> </w:t>
+              <w:t xml:space="preserve">, Feed Back After the Event </w:t>
             </w:r>
             <w:r>
               <w:rPr>
                 <w:kern w:val="20"/>
-                <w:sz w:val="24"/>
                 <w:lang w:eastAsia="ja-JP"/>
               </w:rPr>
-              <w:t>technology and time availability. Thus Academy team can arrange sessions for the required technology.</w:t>
+              <w:t xml:space="preserve">etc. </w:t>
             </w:r>
           </w:p>
           <w:p>
             <w:pPr>
               <w:pStyle w:val="ListParagraph"/>
               <w:spacing w:after="0" w:line="240" w:lineRule="auto"/>
-              <w:ind w:left="360"/>
+              <w:ind w:left="0"/>
               <w:jc w:val="both"/>
               <w:rPr>
-                <w:kern w:val="20"/>
-                <w:sz w:val="24"/>
                 <w:lang w:eastAsia="ja-JP"/>
               </w:rPr>
             </w:pPr>
             <w:r>
               <w:rPr>
                 <w:b/>
-                <w:kern w:val="20"/>
-                <w:lang w:eastAsia="ja-JP"/>
-              </w:rPr>
-              <w:t xml:space="preserve">                              </w:t>
-            </w:r>
-            <w:r>
-              <w:rPr>
-                <w:kern w:val="20"/>
-                <w:lang w:eastAsia="ja-JP"/>
-              </w:rPr>
-              <w:t>This Application is fully interactive applicati</w:t>
-            </w:r>
-            <w:r>
-              <w:rPr>
-                <w:kern w:val="20"/>
-                <w:lang w:eastAsia="ja-JP"/>
-              </w:rPr>
-              <w:t xml:space="preserve">on with enhanced User Interface along with Responsive Design of the web Pages. </w:t>
-            </w:r>
-            <w:r>
-              <w:rPr>
-                <w:kern w:val="20"/>
-                <w:sz w:val="24"/>
-                <w:lang w:eastAsia="ja-JP"/>
-              </w:rPr>
-              <w:t xml:space="preserve"> </w:t>
-            </w:r>
-          </w:p>
-          <w:p>
-            <w:pPr>
-              <w:jc w:val="both"/>
-              <w:rPr>
-                <w:lang w:eastAsia="ja-JP"/>
-              </w:rPr>
-            </w:pPr>
-          </w:p>
-          <w:p>
-            <w:pPr>
-              <w:pStyle w:val="ListParagraph"/>
-              <w:spacing w:after="0" w:line="240" w:lineRule="auto"/>
-              <w:ind w:left="360"/>
-              <w:jc w:val="both"/>
-              <w:rPr>
-                <w:lang w:eastAsia="ja-JP"/>
-              </w:rPr>
-            </w:pPr>
+                <w:noProof/>
+                <w:color w:val="4F81BD" w:themeColor="accent1"/>
+              </w:rPr>
+              <mc:AlternateContent>
+                <mc:Choice Requires="wps">
+                  <w:drawing>
+                    <wp:anchor distT="0" distB="0" distL="114300" distR="114300" simplePos="0" relativeHeight="251663360" behindDoc="0" locked="0" layoutInCell="1" allowOverlap="1" wp14:anchorId="7C0F6438" wp14:editId="7584A6A3">
+                      <wp:simplePos x="0" y="0"/>
+                      <wp:positionH relativeFrom="column">
+                        <wp:posOffset>-1552575</wp:posOffset>
+                      </wp:positionH>
+                      <wp:positionV relativeFrom="paragraph">
+                        <wp:posOffset>88265</wp:posOffset>
+                      </wp:positionV>
+                      <wp:extent cx="6553200" cy="19050"/>
+                      <wp:effectExtent l="0" t="0" r="19050" b="19050"/>
+                      <wp:wrapNone/>
+                      <wp:docPr id="5" name="Straight Connector 5"/>
+                      <wp:cNvGraphicFramePr/>
+                      <a:graphic xmlns:a="http://schemas.openxmlformats.org/drawingml/2006/main">
+                        <a:graphicData uri="http://schemas.microsoft.com/office/word/2010/wordprocessingShape">
+                          <wps:wsp>
+                            <wps:cNvCnPr/>
+                            <wps:spPr>
+                              <a:xfrm flipV="1">
+                                <a:off x="0" y="0"/>
+                                <a:ext cx="6553200" cy="19050"/>
+                              </a:xfrm>
+                              <a:prstGeom prst="line">
+                                <a:avLst/>
+                              </a:prstGeom>
+                            </wps:spPr>
+                            <wps:style>
+                              <a:lnRef idx="1">
+                                <a:schemeClr val="dk1"/>
+                              </a:lnRef>
+                              <a:fillRef idx="0">
+                                <a:schemeClr val="dk1"/>
+                              </a:fillRef>
+                              <a:effectRef idx="0">
+                                <a:schemeClr val="dk1"/>
+                              </a:effectRef>
+                              <a:fontRef idx="minor">
+                                <a:schemeClr val="tx1"/>
+                              </a:fontRef>
+                            </wps:style>
+                            <wps:bodyPr/>
+                          </wps:wsp>
+                        </a:graphicData>
+                      </a:graphic>
+                    </wp:anchor>
+                  </w:drawing>
+                </mc:Choice>
+                <mc:Fallback>
+                  <w:pict>
+                    <v:line w14:anchorId="370B6A09" id="Straight Connector 5" o:spid="_x0000_s1026" style="position:absolute;flip:y;z-index:251663360;visibility:visible;mso-wrap-style:square;mso-wrap-distance-left:9pt;mso-wrap-distance-top:0;mso-wrap-distance-right:9pt;mso-wrap-distance-bottom:0;mso-position-horizontal:absolute;mso-position-horizontal-relative:text;mso-position-vertical:absolute;mso-position-vertical-relative:text" from="-122.25pt,6.95pt" to="393.75pt,8.45pt" o:gfxdata="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" strokecolor="black [3040]"/>
+                  </w:pict>
+                </mc:Fallback>
+              </mc:AlternateContent>
+            </w:r>
           </w:p>
         </w:tc>
       </w:tr>
       <w:tr>
         <w:trPr>
-          <w:trHeight w:val="4471"/>
+          <w:trHeight w:val="17"/>
         </w:trPr>
         <w:tc>
           <w:tcPr>
             <w:tcW w:w="2358" w:type="dxa"/>
+            <w:tcBorders>
+              <w:top w:val="nil"/>
+              <w:left w:val="nil"/>
+              <w:bottom w:val="nil"/>
+              <w:right w:val="nil"/>
+            </w:tcBorders>
             <w:tcMar>
               <w:top w:w="108" w:type="dxa"/>
               <w:bottom w:w="0" w:type="dxa"/>
@@ -2964,7 +2586,13 @@
         </w:tc>
         <w:tc>
           <w:tcPr>
-            <w:tcW w:w="252" w:type="dxa"/>
+            <w:tcW w:w="7740" w:type="dxa"/>
+            <w:tcBorders>
+              <w:top w:val="nil"/>
+              <w:left w:val="nil"/>
+              <w:bottom w:val="nil"/>
+              <w:right w:val="nil"/>
+            </w:tcBorders>
             <w:tcMar>
               <w:top w:w="108" w:type="dxa"/>
               <w:bottom w:w="0" w:type="dxa"/>
@@ -2982,20 +2610,7 @@
                 <w:szCs w:val="24"/>
               </w:rPr>
             </w:pPr>
-          </w:p>
-        </w:tc>
-        <w:tc>
-          <w:tcPr>
-            <w:tcW w:w="7740" w:type="dxa"/>
-            <w:tcMar>
-              <w:top w:w="108" w:type="dxa"/>
-              <w:bottom w:w="0" w:type="dxa"/>
-            </w:tcMar>
-          </w:tcPr>
-          <w:p>
-            <w:pPr>
-              <w:pStyle w:val="ResumeText"/>
-              <w:ind w:right="0"/>
+            <w:r>
               <w:rPr>
                 <w:rFonts w:asciiTheme="majorHAnsi" w:hAnsiTheme="majorHAnsi"/>
                 <w:b/>
@@ -3003,26 +2618,7 @@
                 <w:sz w:val="24"/>
                 <w:szCs w:val="24"/>
               </w:rPr>
-            </w:pPr>
-            <w:r>
-              <w:rPr>
-                <w:rFonts w:asciiTheme="majorHAnsi" w:hAnsiTheme="majorHAnsi"/>
-                <w:b/>
-                <w:color w:val="auto"/>
-                <w:sz w:val="24"/>
-                <w:szCs w:val="24"/>
-              </w:rPr>
-              <w:t xml:space="preserve">3. Compe10cy </w:t>
-            </w:r>
-            <w:r>
-              <w:rPr>
-                <w:rFonts w:asciiTheme="majorHAnsi" w:hAnsiTheme="majorHAnsi"/>
-                <w:b/>
-                <w:color w:val="auto"/>
-                <w:sz w:val="24"/>
-                <w:szCs w:val="24"/>
-              </w:rPr>
-              <w:t>(TPL Project in Early Engagement for Campus Hires)</w:t>
+              <w:t>3. Compe10cy (TPL Project in Early Engagement for Campus Hires)</w:t>
             </w:r>
           </w:p>
           <w:p>
@@ -3099,7 +2695,7 @@
                 <w:ilvl w:val="0"/>
                 <w:numId w:val="4"/>
               </w:numPr>
-              <w:spacing w:after="0" w:line="240" w:lineRule="auto"/>
+              <w:spacing w:after="0"/>
               <w:rPr>
                 <w:rFonts w:ascii="Arial" w:hAnsi="Arial" w:cs="Arial"/>
                 <w:color w:val="000000" w:themeColor="text1"/>
@@ -3132,25 +2728,7 @@
                 <w:sz w:val="20"/>
                 <w:szCs w:val="20"/>
               </w:rPr>
-              <w:t xml:space="preserve"> HTML(JSP), CSS, </w:t>
-            </w:r>
-            <w:r>
-              <w:rPr>
-                <w:rFonts w:ascii="Arial" w:hAnsi="Arial" w:cs="Arial"/>
-                <w:color w:val="000000" w:themeColor="text1"/>
-                <w:sz w:val="20"/>
-                <w:szCs w:val="20"/>
-              </w:rPr>
-              <w:t xml:space="preserve">JavaScript </w:t>
-            </w:r>
-            <w:r>
-              <w:rPr>
-                <w:rFonts w:ascii="Arial" w:hAnsi="Arial" w:cs="Arial"/>
-                <w:color w:val="000000" w:themeColor="text1"/>
-                <w:sz w:val="20"/>
-                <w:szCs w:val="20"/>
-              </w:rPr>
-              <w:t>for Front End.</w:t>
+              <w:t xml:space="preserve"> HTML(JSP), CSS, JavaScript for Front End.</w:t>
             </w:r>
           </w:p>
           <w:p>
@@ -3160,7 +2738,7 @@
                 <w:ilvl w:val="0"/>
                 <w:numId w:val="4"/>
               </w:numPr>
-              <w:spacing w:after="0" w:line="240" w:lineRule="auto"/>
+              <w:spacing w:after="0"/>
               <w:rPr>
                 <w:rFonts w:ascii="Arial" w:hAnsi="Arial" w:cs="Arial"/>
                 <w:sz w:val="20"/>
@@ -3173,7 +2751,7 @@
                 <w:sz w:val="20"/>
                 <w:szCs w:val="20"/>
               </w:rPr>
-              <w:t>Planned usage of Servlet,</w:t>
+              <w:t>Planned usage of Servlet, JavaScript,</w:t>
             </w:r>
             <w:r>
               <w:rPr>
@@ -3181,26 +2759,8 @@
                 <w:sz w:val="20"/>
                 <w:szCs w:val="20"/>
               </w:rPr>
-              <w:t xml:space="preserve"> JavaScript,</w:t>
-            </w:r>
-            <w:r>
-              <w:rPr>
-                <w:rFonts w:ascii="Arial" w:hAnsi="Arial" w:cs="Arial"/>
-                <w:sz w:val="20"/>
-                <w:szCs w:val="20"/>
-              </w:rPr>
-              <w:t xml:space="preserve"> </w:t>
-            </w:r>
-            <w:proofErr w:type="spellStart"/>
-            <w:r>
-              <w:rPr>
-                <w:rFonts w:ascii="Arial" w:hAnsi="Arial" w:cs="Arial"/>
-                <w:sz w:val="20"/>
-                <w:szCs w:val="20"/>
-              </w:rPr>
-              <w:t>Mysql</w:t>
-            </w:r>
-            <w:proofErr w:type="spellEnd"/>
+              <w:t xml:space="preserve"> MySQL</w:t>
+            </w:r>
             <w:r>
               <w:rPr>
                 <w:rFonts w:ascii="Arial" w:hAnsi="Arial" w:cs="Arial"/>
@@ -3217,7 +2777,7 @@
                 <w:ilvl w:val="0"/>
                 <w:numId w:val="4"/>
               </w:numPr>
-              <w:spacing w:after="0" w:line="240" w:lineRule="auto"/>
+              <w:spacing w:after="0"/>
               <w:rPr>
                 <w:rFonts w:ascii="Arial" w:hAnsi="Arial" w:cs="Arial"/>
                 <w:color w:val="000000" w:themeColor="text1"/>
@@ -3242,7 +2802,7 @@
                 <w:ilvl w:val="0"/>
                 <w:numId w:val="4"/>
               </w:numPr>
-              <w:spacing w:after="0" w:line="240" w:lineRule="auto"/>
+              <w:spacing w:after="0"/>
               <w:rPr>
                 <w:rFonts w:asciiTheme="majorHAnsi" w:hAnsiTheme="majorHAnsi"/>
                 <w:sz w:val="24"/>
@@ -3278,152 +2838,219 @@
               <w:ind w:left="360"/>
               <w:jc w:val="both"/>
               <w:rPr>
-                <w:rFonts w:asciiTheme="majorHAnsi" w:hAnsiTheme="majorHAnsi"/>
-                <w:b/>
-                <w:sz w:val="28"/>
-                <w:szCs w:val="24"/>
-              </w:rPr>
-            </w:pPr>
-            <w:r>
-              <w:rPr>
                 <w:b/>
                 <w:kern w:val="20"/>
                 <w:lang w:eastAsia="ja-JP"/>
               </w:rPr>
-              <w:t>Project Description</w:t>
-            </w:r>
+            </w:pPr>
+          </w:p>
+          <w:p>
+            <w:pPr>
+              <w:pStyle w:val="ListParagraph"/>
+              <w:spacing w:after="0"/>
+              <w:ind w:left="0"/>
+              <w:jc w:val="both"/>
+              <w:rPr>
+                <w:rFonts w:cs="Times New Roman"/>
+                <w:b/>
+              </w:rPr>
+            </w:pPr>
             <w:r>
               <w:rPr>
                 <w:b/>
                 <w:kern w:val="20"/>
                 <w:lang w:eastAsia="ja-JP"/>
               </w:rPr>
+              <w:t>Project Description</w:t>
+            </w:r>
+            <w:r>
+              <w:rPr>
+                <w:b/>
+                <w:kern w:val="20"/>
+                <w:lang w:eastAsia="ja-JP"/>
+              </w:rPr>
               <w:t xml:space="preserve">: </w:t>
             </w:r>
             <w:r>
               <w:rPr>
+                <w:rFonts w:cs="Times New Roman"/>
                 <w:kern w:val="20"/>
-                <w:sz w:val="24"/>
                 <w:lang w:eastAsia="ja-JP"/>
               </w:rPr>
-              <w:t xml:space="preserve">This was the already live project which needed some functionality patches to be added. It was the platform for cognizant aspirants </w:t>
-            </w:r>
-            <w:r>
-              <w:rPr>
+              <w:t xml:space="preserve">This was the already live project which needed some functionality patches to be added. It was the platform for cognizant aspirants from colleges all across the India to engage with cognizant organization through learning events like TPL and various technology tracks. In compe10cy portal I was responsible for creating portal for admin to publish event, start registration for event, freeze Registration booking and configure year specific users for event. Apart from compe10cy-admin portal I worked on </w:t>
+            </w:r>
+            <w:proofErr w:type="spellStart"/>
+            <w:r>
+              <w:rPr>
+                <w:rFonts w:cs="Times New Roman"/>
                 <w:kern w:val="20"/>
-                <w:sz w:val="24"/>
                 <w:lang w:eastAsia="ja-JP"/>
               </w:rPr>
-              <w:t>from colleges all across the I</w:t>
-            </w:r>
-            <w:r>
-              <w:rPr>
+              <w:t>tpl</w:t>
+            </w:r>
+            <w:proofErr w:type="spellEnd"/>
+            <w:r>
+              <w:rPr>
+                <w:rFonts w:cs="Times New Roman"/>
                 <w:kern w:val="20"/>
-                <w:sz w:val="24"/>
                 <w:lang w:eastAsia="ja-JP"/>
               </w:rPr>
-              <w:t xml:space="preserve">ndia to engage with cognizant organization through learning </w:t>
-            </w:r>
-            <w:r>
-              <w:rPr>
-                <w:kern w:val="20"/>
-                <w:sz w:val="24"/>
+              <w:t xml:space="preserve"> portal which was created for redirecting admin configured users to e-box learning platform. Ant tool was used for building this project. For deployment of this project on server Jenkins was used. </w:t>
+            </w:r>
+          </w:p>
+          <w:p>
+            <w:pPr>
+              <w:pStyle w:val="ResumeText"/>
+              <w:spacing w:line="276" w:lineRule="auto"/>
+              <w:ind w:right="0"/>
+              <w:jc w:val="both"/>
+              <w:rPr>
+                <w:rFonts w:cs="Times New Roman"/>
+                <w:color w:val="auto"/>
+                <w:sz w:val="22"/>
+                <w:szCs w:val="22"/>
+              </w:rPr>
+            </w:pPr>
+            <w:r>
+              <w:rPr>
+                <w:rFonts w:cs="Times New Roman"/>
+                <w:color w:val="auto"/>
+                <w:sz w:val="22"/>
+                <w:szCs w:val="22"/>
+              </w:rPr>
+              <w:t xml:space="preserve">          </w:t>
+            </w:r>
+            <w:r>
+              <w:rPr>
+                <w:rFonts w:cs="Times New Roman"/>
+                <w:color w:val="auto"/>
+                <w:sz w:val="22"/>
+                <w:szCs w:val="22"/>
+              </w:rPr>
+              <w:t>Using thi</w:t>
+            </w:r>
+            <w:r>
+              <w:rPr>
+                <w:rFonts w:cs="Times New Roman"/>
+                <w:color w:val="auto"/>
+                <w:sz w:val="22"/>
+                <w:szCs w:val="22"/>
+              </w:rPr>
+              <w:t>s Application user was able to L</w:t>
+            </w:r>
+            <w:r>
+              <w:rPr>
+                <w:rFonts w:cs="Times New Roman"/>
+                <w:color w:val="auto"/>
+                <w:sz w:val="22"/>
+                <w:szCs w:val="22"/>
+              </w:rPr>
+              <w:t>ogin</w:t>
+            </w:r>
+            <w:r>
+              <w:rPr>
+                <w:rFonts w:cs="Times New Roman"/>
+                <w:color w:val="auto"/>
+                <w:sz w:val="22"/>
+                <w:szCs w:val="22"/>
+              </w:rPr>
+              <w:t xml:space="preserve">, Register for the </w:t>
+            </w:r>
+            <w:proofErr w:type="gramStart"/>
+            <w:r>
+              <w:rPr>
+                <w:rFonts w:cs="Times New Roman"/>
+                <w:color w:val="auto"/>
+                <w:sz w:val="22"/>
+                <w:szCs w:val="22"/>
+              </w:rPr>
+              <w:t>event ,</w:t>
+            </w:r>
+            <w:proofErr w:type="gramEnd"/>
+            <w:r>
+              <w:rPr>
+                <w:rFonts w:cs="Times New Roman"/>
+                <w:color w:val="auto"/>
+                <w:sz w:val="22"/>
+                <w:szCs w:val="22"/>
+              </w:rPr>
+              <w:t xml:space="preserve"> book desired slot from the available slots if user is allowed to book a slot by admin, see time remaining for the event after login , Register for the TPL season , view learning progress, Provide and update personal or qualification Details etc. </w:t>
+            </w:r>
+          </w:p>
+          <w:p>
+            <w:pPr>
+              <w:rPr>
                 <w:lang w:eastAsia="ja-JP"/>
               </w:rPr>
-              <w:t xml:space="preserve">events like TPL and various technology tracks. In compe10cy portal I was responsible for creating portal for admin to publish event, start registration for event, freeze Registration booking and configure year specific users for event. Apart from compe10cy-admin portal I worked on </w:t>
-            </w:r>
-            <w:proofErr w:type="spellStart"/>
-            <w:r>
-              <w:rPr>
-                <w:kern w:val="20"/>
-                <w:sz w:val="24"/>
-                <w:lang w:eastAsia="ja-JP"/>
-              </w:rPr>
-              <w:t>tpl</w:t>
-            </w:r>
-            <w:proofErr w:type="spellEnd"/>
-            <w:r>
-              <w:rPr>
-                <w:kern w:val="20"/>
-                <w:sz w:val="24"/>
-                <w:lang w:eastAsia="ja-JP"/>
-              </w:rPr>
-              <w:t xml:space="preserve"> portal which was created for redirecting admin configured users to e-box learning platform. Ant tool was used for building this project. For deployment of this project on server Jenkins was used. </w:t>
-            </w:r>
-          </w:p>
-          <w:p>
-            <w:pPr>
-              <w:pStyle w:val="ResumeText"/>
-              <w:ind w:right="0"/>
-              <w:rPr>
-                <w:rFonts w:asciiTheme="majorHAnsi" w:hAnsiTheme="majorHAnsi"/>
-                <w:b/>
-                <w:color w:val="auto"/>
-                <w:sz w:val="24"/>
-                <w:szCs w:val="24"/>
-              </w:rPr>
-            </w:pPr>
-          </w:p>
-          <w:p>
-            <w:pPr>
-              <w:pStyle w:val="ResumeText"/>
-              <w:ind w:right="0"/>
-              <w:rPr>
-                <w:rFonts w:asciiTheme="majorHAnsi" w:hAnsiTheme="majorHAnsi"/>
-                <w:b/>
-                <w:color w:val="auto"/>
-                <w:sz w:val="24"/>
-                <w:szCs w:val="24"/>
-              </w:rPr>
-            </w:pPr>
-          </w:p>
-          <w:p>
-            <w:pPr>
-              <w:pStyle w:val="ResumeText"/>
-              <w:ind w:right="0"/>
-              <w:rPr>
-                <w:rFonts w:asciiTheme="majorHAnsi" w:hAnsiTheme="majorHAnsi"/>
-                <w:b/>
-                <w:color w:val="auto"/>
-                <w:sz w:val="24"/>
-                <w:szCs w:val="24"/>
-              </w:rPr>
-            </w:pPr>
-          </w:p>
-          <w:p>
-            <w:pPr>
-              <w:pStyle w:val="ResumeText"/>
-              <w:ind w:right="0"/>
-              <w:rPr>
-                <w:rFonts w:asciiTheme="majorHAnsi" w:hAnsiTheme="majorHAnsi"/>
-                <w:b/>
-                <w:color w:val="auto"/>
-                <w:sz w:val="24"/>
-                <w:szCs w:val="24"/>
-              </w:rPr>
-            </w:pPr>
-          </w:p>
-          <w:p>
-            <w:pPr>
-              <w:rPr>
-                <w:lang w:eastAsia="ja-JP"/>
-              </w:rPr>
-            </w:pPr>
-            <w:bookmarkStart w:id="0" w:name="_GoBack"/>
-            <w:bookmarkEnd w:id="0"/>
+            </w:pPr>
+            <w:r>
+              <w:rPr>
+                <w:b/>
+                <w:noProof/>
+                <w:color w:val="4F81BD" w:themeColor="accent1"/>
+              </w:rPr>
+              <mc:AlternateContent>
+                <mc:Choice Requires="wps">
+                  <w:drawing>
+                    <wp:anchor distT="0" distB="0" distL="114300" distR="114300" simplePos="0" relativeHeight="251667456" behindDoc="0" locked="0" layoutInCell="1" allowOverlap="1" wp14:anchorId="60DF5C0D" wp14:editId="73DB56C1">
+                      <wp:simplePos x="0" y="0"/>
+                      <wp:positionH relativeFrom="column">
+                        <wp:posOffset>-1419225</wp:posOffset>
+                      </wp:positionH>
+                      <wp:positionV relativeFrom="paragraph">
+                        <wp:posOffset>264795</wp:posOffset>
+                      </wp:positionV>
+                      <wp:extent cx="6553200" cy="19050"/>
+                      <wp:effectExtent l="0" t="0" r="19050" b="19050"/>
+                      <wp:wrapNone/>
+                      <wp:docPr id="7" name="Straight Connector 7"/>
+                      <wp:cNvGraphicFramePr/>
+                      <a:graphic xmlns:a="http://schemas.openxmlformats.org/drawingml/2006/main">
+                        <a:graphicData uri="http://schemas.microsoft.com/office/word/2010/wordprocessingShape">
+                          <wps:wsp>
+                            <wps:cNvCnPr/>
+                            <wps:spPr>
+                              <a:xfrm flipV="1">
+                                <a:off x="0" y="0"/>
+                                <a:ext cx="6553200" cy="19050"/>
+                              </a:xfrm>
+                              <a:prstGeom prst="line">
+                                <a:avLst/>
+                              </a:prstGeom>
+                            </wps:spPr>
+                            <wps:style>
+                              <a:lnRef idx="1">
+                                <a:schemeClr val="dk1"/>
+                              </a:lnRef>
+                              <a:fillRef idx="0">
+                                <a:schemeClr val="dk1"/>
+                              </a:fillRef>
+                              <a:effectRef idx="0">
+                                <a:schemeClr val="dk1"/>
+                              </a:effectRef>
+                              <a:fontRef idx="minor">
+                                <a:schemeClr val="tx1"/>
+                              </a:fontRef>
+                            </wps:style>
+                            <wps:bodyPr/>
+                          </wps:wsp>
+                        </a:graphicData>
+                      </a:graphic>
+                    </wp:anchor>
+                  </w:drawing>
+                </mc:Choice>
+                <mc:Fallback>
+                  <w:pict>
+                    <v:line w14:anchorId="69C2EB40" id="Straight Connector 7" o:spid="_x0000_s1026" style="position:absolute;flip:y;z-index:251667456;visibility:visible;mso-wrap-style:square;mso-wrap-distance-left:9pt;mso-wrap-distance-top:0;mso-wrap-distance-right:9pt;mso-wrap-distance-bottom:0;mso-position-horizontal:absolute;mso-position-horizontal-relative:text;mso-position-vertical:absolute;mso-position-vertical-relative:text" from="-111.75pt,20.85pt" to="404.25pt,22.35pt" o:gfxdata="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" strokecolor="black [3040]"/>
+                  </w:pict>
+                </mc:Fallback>
+              </mc:AlternateContent>
+            </w:r>
           </w:p>
         </w:tc>
       </w:tr>
       <w:tr>
         <w:tblPrEx>
-          <w:tblBorders>
-            <w:top w:val="single" w:sz="4" w:space="0" w:color="auto"/>
-            <w:left w:val="single" w:sz="4" w:space="0" w:color="auto"/>
-            <w:bottom w:val="single" w:sz="4" w:space="0" w:color="auto"/>
-            <w:right w:val="single" w:sz="4" w:space="0" w:color="auto"/>
-            <w:insideH w:val="single" w:sz="4" w:space="0" w:color="auto"/>
-            <w:insideV w:val="single" w:sz="4" w:space="0" w:color="auto"/>
-          </w:tblBorders>
           <w:tblCellMar>
             <w:top w:w="0" w:type="dxa"/>
             <w:left w:w="108" w:type="dxa"/>
@@ -3454,30 +3081,6 @@
         </w:tc>
         <w:tc>
           <w:tcPr>
-            <w:tcW w:w="252" w:type="dxa"/>
-            <w:tcBorders>
-              <w:top w:val="nil"/>
-              <w:left w:val="nil"/>
-              <w:bottom w:val="nil"/>
-              <w:right w:val="nil"/>
-            </w:tcBorders>
-          </w:tcPr>
-          <w:p>
-            <w:pPr>
-              <w:pStyle w:val="ResumeText"/>
-              <w:ind w:right="0"/>
-              <w:rPr>
-                <w:rFonts w:asciiTheme="majorHAnsi" w:hAnsiTheme="majorHAnsi"/>
-                <w:b/>
-                <w:color w:val="auto"/>
-                <w:sz w:val="24"/>
-                <w:szCs w:val="24"/>
-              </w:rPr>
-            </w:pPr>
-          </w:p>
-        </w:tc>
-        <w:tc>
-          <w:tcPr>
             <w:tcW w:w="7740" w:type="dxa"/>
             <w:tcBorders>
               <w:top w:val="nil"/>
@@ -3498,7 +3101,78 @@
                 <w:szCs w:val="24"/>
               </w:rPr>
             </w:pPr>
-            <w:r>
+            <w:bookmarkStart w:id="0" w:name="_GoBack"/>
+            <w:r>
+              <w:rPr>
+                <w:b/>
+                <w:noProof/>
+                <w:color w:val="4F81BD" w:themeColor="accent1"/>
+              </w:rPr>
+              <mc:AlternateContent>
+                <mc:Choice Requires="wps">
+                  <w:drawing>
+                    <wp:anchor distT="0" distB="0" distL="114300" distR="114300" simplePos="0" relativeHeight="251673600" behindDoc="0" locked="0" layoutInCell="1" allowOverlap="1" wp14:anchorId="60DF5C0D" wp14:editId="73DB56C1">
+                      <wp:simplePos x="0" y="0"/>
+                      <wp:positionH relativeFrom="page">
+                        <wp:posOffset>-1503842</wp:posOffset>
+                      </wp:positionH>
+                      <wp:positionV relativeFrom="paragraph">
+                        <wp:posOffset>33551</wp:posOffset>
+                      </wp:positionV>
+                      <wp:extent cx="6553200" cy="19050"/>
+                      <wp:effectExtent l="0" t="0" r="19050" b="19050"/>
+                      <wp:wrapNone/>
+                      <wp:docPr id="11" name="Straight Connector 11"/>
+                      <wp:cNvGraphicFramePr/>
+                      <a:graphic xmlns:a="http://schemas.openxmlformats.org/drawingml/2006/main">
+                        <a:graphicData uri="http://schemas.microsoft.com/office/word/2010/wordprocessingShape">
+                          <wps:wsp>
+                            <wps:cNvCnPr/>
+                            <wps:spPr>
+                              <a:xfrm flipV="1">
+                                <a:off x="0" y="0"/>
+                                <a:ext cx="6553200" cy="19050"/>
+                              </a:xfrm>
+                              <a:prstGeom prst="line">
+                                <a:avLst/>
+                              </a:prstGeom>
+                            </wps:spPr>
+                            <wps:style>
+                              <a:lnRef idx="1">
+                                <a:schemeClr val="dk1"/>
+                              </a:lnRef>
+                              <a:fillRef idx="0">
+                                <a:schemeClr val="dk1"/>
+                              </a:fillRef>
+                              <a:effectRef idx="0">
+                                <a:schemeClr val="dk1"/>
+                              </a:effectRef>
+                              <a:fontRef idx="minor">
+                                <a:schemeClr val="tx1"/>
+                              </a:fontRef>
+                            </wps:style>
+                            <wps:bodyPr/>
+                          </wps:wsp>
+                        </a:graphicData>
+                      </a:graphic>
+                    </wp:anchor>
+                  </w:drawing>
+                </mc:Choice>
+                <mc:Fallback>
+                  <w:pict>
+                    <v:line w14:anchorId="51925800" id="Straight Connector 11" o:spid="_x0000_s1026" style="position:absolute;flip:y;z-index:251673600;visibility:visible;mso-wrap-style:square;mso-wrap-distance-left:9pt;mso-wrap-distance-top:0;mso-wrap-distance-right:9pt;mso-wrap-distance-bottom:0;mso-position-horizontal:absolute;mso-position-horizontal-relative:page;mso-position-vertical:absolute;mso-position-vertical-relative:text" from="-118.4pt,2.65pt" to="397.6pt,4.15pt" o:gfxdata="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" strokecolor="black [3040]">
+                      <w10:wrap anchorx="page"/>
+                    </v:line>
+                  </w:pict>
+                </mc:Fallback>
+              </mc:AlternateContent>
+            </w:r>
+            <w:bookmarkEnd w:id="0"/>
+          </w:p>
+          <w:p>
+            <w:pPr>
+              <w:pStyle w:val="ResumeText"/>
+              <w:ind w:right="0"/>
               <w:rPr>
                 <w:rFonts w:asciiTheme="majorHAnsi" w:hAnsiTheme="majorHAnsi"/>
                 <w:b/>
@@ -3506,8 +3180,7 @@
                 <w:sz w:val="24"/>
                 <w:szCs w:val="24"/>
               </w:rPr>
-              <w:t>4</w:t>
-            </w:r>
+            </w:pPr>
             <w:r>
               <w:rPr>
                 <w:rFonts w:asciiTheme="majorHAnsi" w:hAnsiTheme="majorHAnsi"/>
@@ -3516,7 +3189,7 @@
                 <w:sz w:val="24"/>
                 <w:szCs w:val="24"/>
               </w:rPr>
-              <w:t xml:space="preserve">. AMI PTS (Product Tracking System) </w:t>
+              <w:t xml:space="preserve">4. AMI PTS (Product Tracking System) </w:t>
             </w:r>
           </w:p>
           <w:p>
@@ -3626,70 +3299,7 @@
                 <w:sz w:val="20"/>
                 <w:szCs w:val="20"/>
               </w:rPr>
-              <w:t xml:space="preserve"> </w:t>
-            </w:r>
-            <w:r>
-              <w:rPr>
-                <w:rFonts w:ascii="Arial" w:hAnsi="Arial" w:cs="Arial"/>
-                <w:color w:val="000000" w:themeColor="text1"/>
-                <w:sz w:val="20"/>
-                <w:szCs w:val="20"/>
-              </w:rPr>
-              <w:t>JSP,</w:t>
-            </w:r>
-            <w:r>
-              <w:rPr>
-                <w:rFonts w:ascii="Arial" w:hAnsi="Arial" w:cs="Arial"/>
-                <w:color w:val="000000" w:themeColor="text1"/>
-                <w:sz w:val="20"/>
-                <w:szCs w:val="20"/>
-              </w:rPr>
-              <w:t xml:space="preserve"> </w:t>
-            </w:r>
-            <w:r>
-              <w:rPr>
-                <w:rFonts w:ascii="Arial" w:hAnsi="Arial" w:cs="Arial"/>
-                <w:color w:val="000000" w:themeColor="text1"/>
-                <w:sz w:val="20"/>
-                <w:szCs w:val="20"/>
-              </w:rPr>
-              <w:t>JavaScript</w:t>
-            </w:r>
-            <w:r>
-              <w:rPr>
-                <w:rFonts w:ascii="Arial" w:hAnsi="Arial" w:cs="Arial"/>
-                <w:color w:val="000000" w:themeColor="text1"/>
-                <w:sz w:val="20"/>
-                <w:szCs w:val="20"/>
-              </w:rPr>
-              <w:t>,</w:t>
-            </w:r>
-            <w:r>
-              <w:rPr>
-                <w:rFonts w:ascii="Arial" w:hAnsi="Arial" w:cs="Arial"/>
-                <w:color w:val="000000" w:themeColor="text1"/>
-                <w:sz w:val="20"/>
-                <w:szCs w:val="20"/>
-              </w:rPr>
-              <w:t xml:space="preserve"> </w:t>
-            </w:r>
-            <w:r>
-              <w:rPr>
-                <w:rFonts w:ascii="Arial" w:hAnsi="Arial" w:cs="Arial"/>
-                <w:color w:val="000000" w:themeColor="text1"/>
-                <w:sz w:val="20"/>
-                <w:szCs w:val="20"/>
-              </w:rPr>
-              <w:t xml:space="preserve">Spring MVC </w:t>
-            </w:r>
-            <w:r>
-              <w:rPr>
-                <w:rFonts w:ascii="Arial" w:hAnsi="Arial" w:cs="Arial"/>
-                <w:color w:val="000000" w:themeColor="text1"/>
-                <w:sz w:val="20"/>
-                <w:szCs w:val="20"/>
-              </w:rPr>
-              <w:t>for Front End.</w:t>
+              <w:t xml:space="preserve"> JSP, JavaScript, Spring MVC for Front End.</w:t>
             </w:r>
           </w:p>
           <w:p>
@@ -3714,25 +3324,7 @@
                 <w:sz w:val="20"/>
                 <w:szCs w:val="20"/>
               </w:rPr>
-              <w:t>From Date</w:t>
-            </w:r>
-            <w:r>
-              <w:rPr>
-                <w:rFonts w:ascii="Arial" w:hAnsi="Arial" w:cs="Arial"/>
-                <w:color w:val="000000" w:themeColor="text1"/>
-                <w:sz w:val="20"/>
-                <w:szCs w:val="20"/>
-              </w:rPr>
-              <w:t xml:space="preserve"> </w:t>
-            </w:r>
-            <w:r>
-              <w:rPr>
-                <w:rFonts w:ascii="Arial" w:hAnsi="Arial" w:cs="Arial"/>
-                <w:color w:val="000000" w:themeColor="text1"/>
-                <w:sz w:val="20"/>
-                <w:szCs w:val="20"/>
-              </w:rPr>
-              <w:t xml:space="preserve">Base side – PL-SQL </w:t>
+              <w:t xml:space="preserve">From Date Base side – PL-SQL </w:t>
             </w:r>
           </w:p>
           <w:p>
@@ -3757,79 +3349,7 @@
                 <w:sz w:val="20"/>
                 <w:szCs w:val="20"/>
               </w:rPr>
-              <w:t xml:space="preserve">Requirement </w:t>
-            </w:r>
-            <w:r>
-              <w:rPr>
-                <w:rFonts w:ascii="Arial" w:hAnsi="Arial" w:cs="Arial"/>
-                <w:color w:val="000000" w:themeColor="text1"/>
-                <w:sz w:val="20"/>
-                <w:szCs w:val="20"/>
-              </w:rPr>
-              <w:t>gathering</w:t>
-            </w:r>
-            <w:r>
-              <w:rPr>
-                <w:rFonts w:ascii="Arial" w:hAnsi="Arial" w:cs="Arial"/>
-                <w:color w:val="000000" w:themeColor="text1"/>
-                <w:sz w:val="20"/>
-                <w:szCs w:val="20"/>
-              </w:rPr>
-              <w:t>,</w:t>
-            </w:r>
-            <w:r>
-              <w:rPr>
-                <w:rFonts w:ascii="Arial" w:hAnsi="Arial" w:cs="Arial"/>
-                <w:color w:val="000000" w:themeColor="text1"/>
-                <w:sz w:val="20"/>
-                <w:szCs w:val="20"/>
-              </w:rPr>
-              <w:t xml:space="preserve"> </w:t>
-            </w:r>
-            <w:r>
-              <w:rPr>
-                <w:rFonts w:ascii="Arial" w:hAnsi="Arial" w:cs="Arial"/>
-                <w:color w:val="000000" w:themeColor="text1"/>
-                <w:sz w:val="20"/>
-                <w:szCs w:val="20"/>
-              </w:rPr>
-              <w:t>analysis</w:t>
-            </w:r>
-            <w:r>
-              <w:rPr>
-                <w:rFonts w:ascii="Arial" w:hAnsi="Arial" w:cs="Arial"/>
-                <w:color w:val="000000" w:themeColor="text1"/>
-                <w:sz w:val="20"/>
-                <w:szCs w:val="20"/>
-              </w:rPr>
-              <w:t xml:space="preserve"> </w:t>
-            </w:r>
-            <w:r>
-              <w:rPr>
-                <w:rFonts w:ascii="Arial" w:hAnsi="Arial" w:cs="Arial"/>
-                <w:color w:val="000000" w:themeColor="text1"/>
-                <w:sz w:val="20"/>
-                <w:szCs w:val="20"/>
-              </w:rPr>
-              <w:t>and</w:t>
-            </w:r>
-            <w:r>
-              <w:rPr>
-                <w:rFonts w:ascii="Arial" w:hAnsi="Arial" w:cs="Arial"/>
-                <w:color w:val="000000" w:themeColor="text1"/>
-                <w:sz w:val="20"/>
-                <w:szCs w:val="20"/>
-              </w:rPr>
-              <w:t xml:space="preserve"> development</w:t>
-            </w:r>
-            <w:r>
-              <w:rPr>
-                <w:rFonts w:ascii="Arial" w:hAnsi="Arial" w:cs="Arial"/>
-                <w:color w:val="000000" w:themeColor="text1"/>
-                <w:sz w:val="20"/>
-                <w:szCs w:val="20"/>
-              </w:rPr>
-              <w:t>.</w:t>
+              <w:t>Requirement gathering, analysis and development.</w:t>
             </w:r>
           </w:p>
           <w:p>
@@ -3852,7 +3372,7 @@
                 <w:sz w:val="24"/>
                 <w:szCs w:val="24"/>
               </w:rPr>
-              <w:t>Building a project and depl</w:t>
+              <w:t>Building a project and deploying it on server using SVN repository</w:t>
             </w:r>
             <w:r>
               <w:rPr>
@@ -3860,7 +3380,7 @@
                 <w:sz w:val="24"/>
                 <w:szCs w:val="24"/>
               </w:rPr>
-              <w:t>oying it on server using SVN</w:t>
+              <w:t xml:space="preserve"> and WinSCP3</w:t>
             </w:r>
             <w:r>
               <w:rPr>
@@ -3868,7 +3388,7 @@
                 <w:sz w:val="24"/>
                 <w:szCs w:val="24"/>
               </w:rPr>
-              <w:t xml:space="preserve"> repository.</w:t>
+              <w:t>.</w:t>
             </w:r>
           </w:p>
           <w:p>
@@ -3888,7 +3408,7 @@
             <w:pPr>
               <w:pStyle w:val="ListParagraph"/>
               <w:spacing w:after="0" w:line="240" w:lineRule="auto"/>
-              <w:ind w:left="360"/>
+              <w:ind w:left="0"/>
               <w:jc w:val="both"/>
               <w:rPr>
                 <w:kern w:val="20"/>
@@ -3918,57 +3438,65 @@
                 <w:sz w:val="24"/>
                 <w:lang w:eastAsia="ja-JP"/>
               </w:rPr>
-              <w:t>AMI PTS is the product Tracking system which deals with the smart assets such as meter, Relay, Smart Node, Battery Backup unit and Access Point. This project mainly contains many tasks and schedulers which interact with the device health their readings and status along with the location. Users get notified about these dev</w:t>
-            </w:r>
-            <w:r>
+              <w:t xml:space="preserve">AMI PTS is the product Tracking system which deals with the smart assets such as meter, Relay, Smart Node, Battery Backup unit and Access Point. This project mainly contains many tasks and schedulers which interact with the device health their readings and status along with the location. Users get notified about these devices from time to time. </w:t>
+            </w:r>
+          </w:p>
+          <w:p>
+            <w:pPr>
+              <w:pStyle w:val="ListParagraph"/>
+              <w:spacing w:after="0" w:line="240" w:lineRule="auto"/>
+              <w:ind w:left="0"/>
+              <w:jc w:val="both"/>
               <w:rPr>
                 <w:kern w:val="20"/>
                 <w:sz w:val="24"/>
                 <w:lang w:eastAsia="ja-JP"/>
               </w:rPr>
-              <w:t xml:space="preserve">ices from time to time. </w:t>
-            </w:r>
-          </w:p>
-          <w:p>
-            <w:pPr>
-              <w:pStyle w:val="ListParagraph"/>
-              <w:spacing w:after="0" w:line="240" w:lineRule="auto"/>
-              <w:ind w:left="360"/>
-              <w:jc w:val="both"/>
+            </w:pPr>
+            <w:r>
               <w:rPr>
                 <w:kern w:val="20"/>
                 <w:sz w:val="24"/>
                 <w:lang w:eastAsia="ja-JP"/>
               </w:rPr>
-            </w:pPr>
-            <w:r>
+              <w:t xml:space="preserve"> </w:t>
+            </w:r>
+          </w:p>
+          <w:p>
+            <w:pPr>
+              <w:pStyle w:val="ListParagraph"/>
+              <w:spacing w:after="0" w:line="240" w:lineRule="auto"/>
+              <w:ind w:left="0"/>
+              <w:jc w:val="both"/>
               <w:rPr>
                 <w:kern w:val="20"/>
                 <w:sz w:val="24"/>
                 <w:lang w:eastAsia="ja-JP"/>
               </w:rPr>
-              <w:t xml:space="preserve"> </w:t>
-            </w:r>
-          </w:p>
-          <w:p>
-            <w:pPr>
-              <w:pStyle w:val="ListParagraph"/>
-              <w:spacing w:after="0" w:line="240" w:lineRule="auto"/>
-              <w:ind w:left="360"/>
-              <w:jc w:val="both"/>
+            </w:pPr>
+            <w:r>
               <w:rPr>
                 <w:kern w:val="20"/>
                 <w:sz w:val="24"/>
                 <w:lang w:eastAsia="ja-JP"/>
               </w:rPr>
-            </w:pPr>
+              <w:t xml:space="preserve">I have worked on condition monitoring module </w:t>
+            </w:r>
             <w:r>
               <w:rPr>
                 <w:kern w:val="20"/>
                 <w:sz w:val="24"/>
                 <w:lang w:eastAsia="ja-JP"/>
               </w:rPr>
-              <w:t xml:space="preserve">I have worked on condition monitoring module completely, which checks the health of these devise daily and triggers the mail about the reading to user on rolling interval entered by user along with the excel sheet of devices with their id and on which condition they are failed. </w:t>
+              <w:t>Enhancements,</w:t>
+            </w:r>
+            <w:r>
+              <w:rPr>
+                <w:kern w:val="20"/>
+                <w:sz w:val="24"/>
+                <w:lang w:eastAsia="ja-JP"/>
+              </w:rPr>
+              <w:t xml:space="preserve"> which checks the health of these devise daily and triggers the mail about the reading to user on rolling interval entered by user along with the excel sheet of devices with their id and on which condition they are failed. </w:t>
             </w:r>
           </w:p>
           <w:p>
@@ -3983,6 +3511,69 @@
                 <w:szCs w:val="24"/>
               </w:rPr>
             </w:pPr>
+            <w:r>
+              <w:rPr>
+                <w:b/>
+                <w:noProof/>
+                <w:color w:val="4F81BD" w:themeColor="accent1"/>
+              </w:rPr>
+              <mc:AlternateContent>
+                <mc:Choice Requires="wps">
+                  <w:drawing>
+                    <wp:anchor distT="0" distB="0" distL="114300" distR="114300" simplePos="0" relativeHeight="251665408" behindDoc="0" locked="0" layoutInCell="1" allowOverlap="1" wp14:anchorId="7C0F6438" wp14:editId="7584A6A3">
+                      <wp:simplePos x="0" y="0"/>
+                      <wp:positionH relativeFrom="column">
+                        <wp:posOffset>-1657350</wp:posOffset>
+                      </wp:positionH>
+                      <wp:positionV relativeFrom="paragraph">
+                        <wp:posOffset>228600</wp:posOffset>
+                      </wp:positionV>
+                      <wp:extent cx="6553200" cy="19050"/>
+                      <wp:effectExtent l="0" t="0" r="19050" b="19050"/>
+                      <wp:wrapNone/>
+                      <wp:docPr id="6" name="Straight Connector 6"/>
+                      <wp:cNvGraphicFramePr/>
+                      <a:graphic xmlns:a="http://schemas.openxmlformats.org/drawingml/2006/main">
+                        <a:graphicData uri="http://schemas.microsoft.com/office/word/2010/wordprocessingShape">
+                          <wps:wsp>
+                            <wps:cNvCnPr/>
+                            <wps:spPr>
+                              <a:xfrm flipV="1">
+                                <a:off x="0" y="0"/>
+                                <a:ext cx="6553200" cy="19050"/>
+                              </a:xfrm>
+                              <a:prstGeom prst="line">
+                                <a:avLst/>
+                              </a:prstGeom>
+                            </wps:spPr>
+                            <wps:style>
+                              <a:lnRef idx="1">
+                                <a:schemeClr val="dk1"/>
+                              </a:lnRef>
+                              <a:fillRef idx="0">
+                                <a:schemeClr val="dk1"/>
+                              </a:fillRef>
+                              <a:effectRef idx="0">
+                                <a:schemeClr val="dk1"/>
+                              </a:effectRef>
+                              <a:fontRef idx="minor">
+                                <a:schemeClr val="tx1"/>
+                              </a:fontRef>
+                            </wps:style>
+                            <wps:bodyPr/>
+                          </wps:wsp>
+                        </a:graphicData>
+                      </a:graphic>
+                    </wp:anchor>
+                  </w:drawing>
+                </mc:Choice>
+                <mc:Fallback>
+                  <w:pict>
+                    <v:line w14:anchorId="0228DAF1" id="Straight Connector 6" o:spid="_x0000_s1026" style="position:absolute;flip:y;z-index:251665408;visibility:visible;mso-wrap-style:square;mso-wrap-distance-left:9pt;mso-wrap-distance-top:0;mso-wrap-distance-right:9pt;mso-wrap-distance-bottom:0;mso-position-horizontal:absolute;mso-position-horizontal-relative:text;mso-position-vertical:absolute;mso-position-vertical-relative:text" from="-130.5pt,18pt" to="385.5pt,19.5pt" o:gfxdata="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" strokecolor="black [3040]"/>
+                  </w:pict>
+                </mc:Fallback>
+              </mc:AlternateContent>
+            </w:r>
           </w:p>
         </w:tc>
       </w:tr>
@@ -4779,7 +4370,7 @@
                 <w:bCs/>
                 <w:noProof/>
               </w:rPr>
-              <w:t>3</w:t>
+              <w:t>1</w:t>
             </w:r>
             <w:r>
               <w:rPr>
@@ -4860,71 +4451,6 @@
       <w:pStyle w:val="Header"/>
       <w:jc w:val="right"/>
     </w:pPr>
-    <w:r>
-      <w:rPr>
-        <w:noProof/>
-        <w:color w:val="1F497D"/>
-      </w:rPr>
-      <w:drawing>
-        <wp:anchor distT="0" distB="0" distL="114300" distR="114300" simplePos="0" relativeHeight="251658240" behindDoc="0" locked="0" layoutInCell="1" allowOverlap="1">
-          <wp:simplePos x="0" y="0"/>
-          <wp:positionH relativeFrom="margin">
-            <wp:posOffset>4013200</wp:posOffset>
-          </wp:positionH>
-          <wp:positionV relativeFrom="margin">
-            <wp:posOffset>-751840</wp:posOffset>
-          </wp:positionV>
-          <wp:extent cx="2247265" cy="435610"/>
-          <wp:effectExtent l="0" t="0" r="635" b="2540"/>
-          <wp:wrapSquare wrapText="bothSides"/>
-          <wp:docPr id="11" name="Picture 11" descr="Description: CI_logo.jpg"/>
-          <wp:cNvGraphicFramePr>
-            <a:graphicFrameLocks xmlns:a="http://schemas.openxmlformats.org/drawingml/2006/main" noChangeAspect="1"/>
-          </wp:cNvGraphicFramePr>
-          <a:graphic xmlns:a="http://schemas.openxmlformats.org/drawingml/2006/main">
-            <a:graphicData uri="http://schemas.openxmlformats.org/drawingml/2006/picture">
-              <pic:pic xmlns:pic="http://schemas.openxmlformats.org/drawingml/2006/picture">
-                <pic:nvPicPr>
-                  <pic:cNvPr id="0" name="Picture 3" descr="Description: CI_logo.jpg"/>
-                  <pic:cNvPicPr>
-                    <a:picLocks noChangeAspect="1" noChangeArrowheads="1"/>
-                  </pic:cNvPicPr>
-                </pic:nvPicPr>
-                <pic:blipFill rotWithShape="1">
-                  <a:blip r:embed="rId1">
-                    <a:extLst>
-                      <a:ext uri="{28A0092B-C50C-407E-A947-70E740481C1C}">
-                        <a14:useLocalDpi xmlns:a14="http://schemas.microsoft.com/office/drawing/2010/main" val="0"/>
-                      </a:ext>
-                    </a:extLst>
-                  </a:blip>
-                  <a:srcRect b="39752"/>
-                  <a:stretch/>
-                </pic:blipFill>
-                <pic:spPr bwMode="auto">
-                  <a:xfrm>
-                    <a:off x="0" y="0"/>
-                    <a:ext cx="2247265" cy="435610"/>
-                  </a:xfrm>
-                  <a:prstGeom prst="rect">
-                    <a:avLst/>
-                  </a:prstGeom>
-                  <a:noFill/>
-                  <a:ln>
-                    <a:noFill/>
-                  </a:ln>
-                  <a:extLst>
-                    <a:ext uri="{53640926-AAD7-44D8-BBD7-CCE9431645EC}">
-                      <a14:shadowObscured xmlns:a14="http://schemas.microsoft.com/office/drawing/2010/main"/>
-                    </a:ext>
-                  </a:extLst>
-                </pic:spPr>
-              </pic:pic>
-            </a:graphicData>
-          </a:graphic>
-        </wp:anchor>
-      </w:drawing>
-    </w:r>
   </w:p>
 </w:hdr>
 </file>
@@ -7568,7 +7094,7 @@
 </file>
 
 <file path=customXml/itemProps1.xml><?xml version="1.0" encoding="utf-8"?>
-<ds:datastoreItem xmlns:ds="http://schemas.openxmlformats.org/officeDocument/2006/customXml" ds:itemID="{7165E97F-3F9A-4AF6-8BE3-4A8A53CA9ECA}">
+<ds:datastoreItem xmlns:ds="http://schemas.openxmlformats.org/officeDocument/2006/customXml" ds:itemID="{7F81A7B1-7A12-4112-BE61-9BA2AAFE6AFA}">
   <ds:schemaRefs>
     <ds:schemaRef ds:uri="http://schemas.openxmlformats.org/officeDocument/2006/bibliography"/>
   </ds:schemaRefs>

</xml_diff>